<commit_message>
Updates as on 20082024
</commit_message>
<xml_diff>
--- a/docx-templates/template-crop-rw.docx
+++ b/docx-templates/template-crop-rw.docx
@@ -1,6 +1,6 @@
 
 <file path=word/document.xml><?xml version="1.0" encoding="utf-8"?>
-<w:document xmlns:wpc="http://schemas.microsoft.com/office/word/2010/wordprocessingCanvas" xmlns:cx="http://schemas.microsoft.com/office/drawing/2014/chartex" xmlns:cx1="http://schemas.microsoft.com/office/drawing/2015/9/8/chartex" xmlns:cx2="http://schemas.microsoft.com/office/drawing/2015/10/21/chartex" xmlns:cx3="http://schemas.microsoft.com/office/drawing/2016/5/9/chartex" xmlns:cx4="http://schemas.microsoft.com/office/drawing/2016/5/10/chartex" xmlns:cx5="http://schemas.microsoft.com/office/drawing/2016/5/11/chartex" xmlns:cx6="http://schemas.microsoft.com/office/drawing/2016/5/12/chartex" xmlns:cx7="http://schemas.microsoft.com/office/drawing/2016/5/13/chartex" xmlns:cx8="http://schemas.microsoft.com/office/drawing/2016/5/14/chartex" xmlns:mc="http://schemas.openxmlformats.org/markup-compatibility/2006" xmlns:aink="http://schemas.microsoft.com/office/drawing/2016/ink" xmlns:am3d="http://schemas.microsoft.com/office/drawing/2017/model3d" xmlns:o="urn:schemas-microsoft-com:office:office" xmlns:oel="http://schemas.microsoft.com/office/2019/extlst" xmlns:r="http://schemas.openxmlformats.org/officeDocument/2006/relationships" xmlns:m="http://schemas.openxmlformats.org/officeDocument/2006/math" xmlns:v="urn:schemas-microsoft-com:vml" xmlns:wp14="http://schemas.microsoft.com/office/word/2010/wordprocessingDrawing" xmlns:wp="http://schemas.openxmlformats.org/drawingml/2006/wordprocessingDrawing" xmlns:w10="urn:schemas-microsoft-com:office:word" xmlns:w="http://schemas.openxmlformats.org/wordprocessingml/2006/main" xmlns:w14="http://schemas.microsoft.com/office/word/2010/wordml" xmlns:w15="http://schemas.microsoft.com/office/word/2012/wordml" xmlns:w16cex="http://schemas.microsoft.com/office/word/2018/wordml/cex" xmlns:w16cid="http://schemas.microsoft.com/office/word/2016/wordml/cid" xmlns:w16="http://schemas.microsoft.com/office/word/2018/wordml" xmlns:w16sdtdh="http://schemas.microsoft.com/office/word/2020/wordml/sdtdatahash" xmlns:w16se="http://schemas.microsoft.com/office/word/2015/wordml/symex" xmlns:wpg="http://schemas.microsoft.com/office/word/2010/wordprocessingGroup" xmlns:wpi="http://schemas.microsoft.com/office/word/2010/wordprocessingInk" xmlns:wne="http://schemas.microsoft.com/office/word/2006/wordml" xmlns:wps="http://schemas.microsoft.com/office/word/2010/wordprocessingShape" mc:Ignorable="w14 w15 w16se w16cid w16 w16cex w16sdtdh wp14">
+<w:document xmlns:wpc="http://schemas.microsoft.com/office/word/2010/wordprocessingCanvas" xmlns:cx="http://schemas.microsoft.com/office/drawing/2014/chartex" xmlns:cx1="http://schemas.microsoft.com/office/drawing/2015/9/8/chartex" xmlns:cx2="http://schemas.microsoft.com/office/drawing/2015/10/21/chartex" xmlns:cx3="http://schemas.microsoft.com/office/drawing/2016/5/9/chartex" xmlns:cx4="http://schemas.microsoft.com/office/drawing/2016/5/10/chartex" xmlns:cx5="http://schemas.microsoft.com/office/drawing/2016/5/11/chartex" xmlns:cx6="http://schemas.microsoft.com/office/drawing/2016/5/12/chartex" xmlns:cx7="http://schemas.microsoft.com/office/drawing/2016/5/13/chartex" xmlns:cx8="http://schemas.microsoft.com/office/drawing/2016/5/14/chartex" xmlns:mc="http://schemas.openxmlformats.org/markup-compatibility/2006" xmlns:aink="http://schemas.microsoft.com/office/drawing/2016/ink" xmlns:am3d="http://schemas.microsoft.com/office/drawing/2017/model3d" xmlns:o="urn:schemas-microsoft-com:office:office" xmlns:oel="http://schemas.microsoft.com/office/2019/extlst" xmlns:r="http://schemas.openxmlformats.org/officeDocument/2006/relationships" xmlns:m="http://schemas.openxmlformats.org/officeDocument/2006/math" xmlns:v="urn:schemas-microsoft-com:vml" xmlns:wp14="http://schemas.microsoft.com/office/word/2010/wordprocessingDrawing" xmlns:wp="http://schemas.openxmlformats.org/drawingml/2006/wordprocessingDrawing" xmlns:w10="urn:schemas-microsoft-com:office:word" xmlns:w="http://schemas.openxmlformats.org/wordprocessingml/2006/main" xmlns:w14="http://schemas.microsoft.com/office/word/2010/wordml" xmlns:w15="http://schemas.microsoft.com/office/word/2012/wordml" xmlns:w16cex="http://schemas.microsoft.com/office/word/2018/wordml/cex" xmlns:w16cid="http://schemas.microsoft.com/office/word/2016/wordml/cid" xmlns:w16="http://schemas.microsoft.com/office/word/2018/wordml" xmlns:w16du="http://schemas.microsoft.com/office/word/2023/wordml/word16du" xmlns:w16sdtdh="http://schemas.microsoft.com/office/word/2020/wordml/sdtdatahash" xmlns:w16se="http://schemas.microsoft.com/office/word/2015/wordml/symex" xmlns:wpg="http://schemas.microsoft.com/office/word/2010/wordprocessingGroup" xmlns:wpi="http://schemas.microsoft.com/office/word/2010/wordprocessingInk" xmlns:wne="http://schemas.microsoft.com/office/word/2006/wordml" xmlns:wps="http://schemas.microsoft.com/office/word/2010/wordprocessingShape" mc:Ignorable="w14 w15 w16se w16cid w16 w16cex w16sdtdh w16du wp14">
   <w:body>
     <w:p>
       <w:pPr>
@@ -88,47 +88,17 @@
           <w:lang w:val="en-US"/>
         </w:rPr>
       </w:pPr>
-      <w:proofErr w:type="spellStart"/>
       <w:r>
         <w:rPr>
           <w:rFonts w:ascii="Times New Roman" w:hAnsi="Times New Roman"/>
         </w:rPr>
         <w:t>Koperative</w:t>
       </w:r>
-      <w:proofErr w:type="spellEnd"/>
-      <w:r>
-        <w:rPr>
-          <w:rFonts w:ascii="Times New Roman" w:hAnsi="Times New Roman"/>
-        </w:rPr>
-        <w:t>/</w:t>
-      </w:r>
-      <w:proofErr w:type="spellStart"/>
-      <w:r>
-        <w:rPr>
-          <w:rFonts w:ascii="Times New Roman" w:hAnsi="Times New Roman"/>
-        </w:rPr>
-        <w:t>Umuhinzi</w:t>
-      </w:r>
-      <w:proofErr w:type="spellEnd"/>
-      <w:r>
-        <w:rPr>
-          <w:rFonts w:ascii="Times New Roman" w:hAnsi="Times New Roman"/>
-        </w:rPr>
-        <w:t>/</w:t>
-      </w:r>
-      <w:proofErr w:type="spellStart"/>
-      <w:r>
-        <w:rPr>
-          <w:rFonts w:ascii="Times New Roman" w:hAnsi="Times New Roman"/>
-        </w:rPr>
-        <w:t>Itsinda</w:t>
-      </w:r>
-      <w:proofErr w:type="spellEnd"/>
-      <w:r>
-        <w:rPr>
-          <w:rFonts w:ascii="Times New Roman" w:hAnsi="Times New Roman"/>
-        </w:rPr>
-        <w:t>/Company</w:t>
+      <w:r>
+        <w:rPr>
+          <w:rFonts w:ascii="Times New Roman" w:hAnsi="Times New Roman"/>
+        </w:rPr>
+        <w:t>/Umuhinzi/Itsinda/Company</w:t>
       </w:r>
       <w:r>
         <w:rPr>
@@ -148,41 +118,19 @@
         <w:rPr>
           <w:rFonts w:ascii="Times New Roman" w:hAnsi="Times New Roman"/>
         </w:rPr>
-        <w:t xml:space="preserve"> </w:t>
-      </w:r>
-      <w:proofErr w:type="spellStart"/>
-      <w:r>
-        <w:rPr>
-          <w:rFonts w:ascii="Times New Roman" w:hAnsi="Times New Roman"/>
-        </w:rPr>
-        <w:t>if</w:t>
-      </w:r>
-      <w:r>
-        <w:rPr>
-          <w:rFonts w:ascii="Times New Roman" w:hAnsi="Times New Roman"/>
-        </w:rPr>
-        <w:t>ite</w:t>
-      </w:r>
-      <w:proofErr w:type="spellEnd"/>
-      <w:r>
-        <w:rPr>
-          <w:rFonts w:ascii="Times New Roman" w:hAnsi="Times New Roman"/>
-        </w:rPr>
-        <w:t xml:space="preserve"> </w:t>
-      </w:r>
-      <w:proofErr w:type="spellStart"/>
-      <w:r>
-        <w:rPr>
-          <w:rFonts w:ascii="Times New Roman" w:hAnsi="Times New Roman"/>
-        </w:rPr>
-        <w:t>icyangombwa</w:t>
-      </w:r>
-      <w:proofErr w:type="spellEnd"/>
-      <w:r>
-        <w:rPr>
-          <w:rFonts w:ascii="Times New Roman" w:hAnsi="Times New Roman"/>
-        </w:rPr>
-        <w:t xml:space="preserve"> No</w:t>
+        <w:t xml:space="preserve"> if</w:t>
+      </w:r>
+      <w:r>
+        <w:rPr>
+          <w:rFonts w:ascii="Times New Roman" w:hAnsi="Times New Roman"/>
+        </w:rPr>
+        <w:t xml:space="preserve">ite </w:t>
+      </w:r>
+      <w:r>
+        <w:rPr>
+          <w:rFonts w:ascii="Times New Roman" w:hAnsi="Times New Roman"/>
+        </w:rPr>
+        <w:t>icyangombwa No</w:t>
       </w:r>
       <w:r>
         <w:rPr>
@@ -210,7 +158,6 @@
         </w:rPr>
         <w:t>{</w:t>
       </w:r>
-      <w:proofErr w:type="spellStart"/>
       <w:r>
         <w:rPr>
           <w:rFonts w:ascii="Times New Roman" w:hAnsi="Times New Roman"/>
@@ -219,7 +166,6 @@
         </w:rPr>
         <w:t>nid</w:t>
       </w:r>
-      <w:proofErr w:type="spellEnd"/>
       <w:r>
         <w:rPr>
           <w:rFonts w:ascii="Times New Roman" w:hAnsi="Times New Roman"/>
@@ -232,45 +178,14 @@
         <w:rPr>
           <w:rFonts w:ascii="Times New Roman" w:hAnsi="Times New Roman"/>
         </w:rPr>
-        <w:t xml:space="preserve"> number </w:t>
-      </w:r>
-      <w:proofErr w:type="spellStart"/>
-      <w:r>
-        <w:rPr>
-          <w:rFonts w:ascii="Times New Roman" w:hAnsi="Times New Roman"/>
-        </w:rPr>
-        <w:t>ik</w:t>
-      </w:r>
-      <w:r>
-        <w:rPr>
-          <w:rFonts w:ascii="Times New Roman" w:hAnsi="Times New Roman"/>
-          <w:lang w:val="en-US"/>
-        </w:rPr>
-        <w:t>orera</w:t>
-      </w:r>
-      <w:proofErr w:type="spellEnd"/>
-      <w:r>
-        <w:rPr>
-          <w:rFonts w:ascii="Times New Roman" w:hAnsi="Times New Roman"/>
-          <w:lang w:val="en-US"/>
-        </w:rPr>
-        <w:t xml:space="preserve"> mu </w:t>
-      </w:r>
-      <w:proofErr w:type="spellStart"/>
-      <w:r>
-        <w:rPr>
-          <w:rFonts w:ascii="Times New Roman" w:hAnsi="Times New Roman"/>
-          <w:lang w:val="en-US"/>
-        </w:rPr>
-        <w:t>karere</w:t>
-      </w:r>
-      <w:proofErr w:type="spellEnd"/>
-      <w:r>
-        <w:rPr>
-          <w:rFonts w:ascii="Times New Roman" w:hAnsi="Times New Roman"/>
-          <w:lang w:val="en-US"/>
-        </w:rPr>
-        <w:t xml:space="preserve"> ka</w:t>
+        <w:t xml:space="preserve"> number ik</w:t>
+      </w:r>
+      <w:r>
+        <w:rPr>
+          <w:rFonts w:ascii="Times New Roman" w:hAnsi="Times New Roman"/>
+          <w:lang w:val="en-US"/>
+        </w:rPr>
+        <w:t>orera mu karere ka</w:t>
       </w:r>
       <w:r>
         <w:rPr>
@@ -291,17 +206,15 @@
           <w:rFonts w:ascii="Times New Roman" w:hAnsi="Times New Roman"/>
           <w:lang w:val="en-US"/>
         </w:rPr>
-        <w:t xml:space="preserve">, </w:t>
-      </w:r>
-      <w:proofErr w:type="spellStart"/>
-      <w:r>
-        <w:rPr>
-          <w:rFonts w:ascii="Times New Roman" w:hAnsi="Times New Roman"/>
-          <w:lang w:val="en-US"/>
-        </w:rPr>
-        <w:t>Umurenge</w:t>
-      </w:r>
-      <w:proofErr w:type="spellEnd"/>
+        <w:t>, Umurenge</w:t>
+      </w:r>
+      <w:r>
+        <w:rPr>
+          <w:rFonts w:ascii="Times New Roman" w:hAnsi="Times New Roman"/>
+          <w:lang w:val="en-US"/>
+        </w:rPr>
+        <w:t xml:space="preserve"> wa</w:t>
+      </w:r>
       <w:r>
         <w:rPr>
           <w:rFonts w:ascii="Times New Roman" w:hAnsi="Times New Roman"/>
@@ -309,15 +222,13 @@
         </w:rPr>
         <w:t xml:space="preserve"> </w:t>
       </w:r>
-      <w:proofErr w:type="spellStart"/>
-      <w:r>
-        <w:rPr>
-          <w:rFonts w:ascii="Times New Roman" w:hAnsi="Times New Roman"/>
-          <w:lang w:val="en-US"/>
-        </w:rPr>
-        <w:t>wa</w:t>
-      </w:r>
-      <w:proofErr w:type="spellEnd"/>
+      <w:r>
+        <w:rPr>
+          <w:rFonts w:ascii="Times New Roman" w:hAnsi="Times New Roman"/>
+          <w:lang w:val="en-US"/>
+        </w:rPr>
+        <w:t>{sector}</w:t>
+      </w:r>
       <w:r>
         <w:rPr>
           <w:rFonts w:ascii="Times New Roman" w:hAnsi="Times New Roman"/>
@@ -330,21 +241,6 @@
           <w:rFonts w:ascii="Times New Roman" w:hAnsi="Times New Roman"/>
           <w:lang w:val="en-US"/>
         </w:rPr>
-        <w:t>{sector}</w:t>
-      </w:r>
-      <w:r>
-        <w:rPr>
-          <w:rFonts w:ascii="Times New Roman" w:hAnsi="Times New Roman"/>
-          <w:lang w:val="en-US"/>
-        </w:rPr>
-        <w:t xml:space="preserve"> </w:t>
-      </w:r>
-      <w:proofErr w:type="spellStart"/>
-      <w:r>
-        <w:rPr>
-          <w:rFonts w:ascii="Times New Roman" w:hAnsi="Times New Roman"/>
-          <w:lang w:val="en-US"/>
-        </w:rPr>
         <w:t>I</w:t>
       </w:r>
       <w:r>
@@ -352,25 +248,8 @@
           <w:rFonts w:ascii="Times New Roman" w:hAnsi="Times New Roman"/>
           <w:lang w:val="en-US"/>
         </w:rPr>
-        <w:t>hagarariwe</w:t>
-      </w:r>
-      <w:proofErr w:type="spellEnd"/>
-      <w:r>
-        <w:rPr>
-          <w:rFonts w:ascii="Times New Roman" w:hAnsi="Times New Roman"/>
-          <w:lang w:val="en-US"/>
-        </w:rPr>
-        <w:t xml:space="preserve"> </w:t>
-      </w:r>
-      <w:proofErr w:type="spellStart"/>
-      <w:r>
-        <w:rPr>
-          <w:rFonts w:ascii="Times New Roman" w:hAnsi="Times New Roman"/>
-          <w:lang w:val="en-US"/>
-        </w:rPr>
-        <w:t>na</w:t>
-      </w:r>
-      <w:proofErr w:type="spellEnd"/>
+        <w:t>hagarariwe na</w:t>
+      </w:r>
       <w:r>
         <w:rPr>
           <w:rFonts w:ascii="Times New Roman" w:hAnsi="Times New Roman"/>
@@ -400,9 +279,74 @@
           <w:bCs/>
           <w:lang w:val="en-US"/>
         </w:rPr>
-        <w:t>{</w:t>
-      </w:r>
-      <w:proofErr w:type="spellStart"/>
+        <w:t>{police_name}</w:t>
+      </w:r>
+      <w:r>
+        <w:rPr>
+          <w:rFonts w:ascii="Times New Roman" w:hAnsi="Times New Roman"/>
+          <w:lang w:val="en-US"/>
+        </w:rPr>
+        <w:t xml:space="preserve"> </w:t>
+      </w:r>
+      <w:r>
+        <w:rPr>
+          <w:rFonts w:ascii="Times New Roman" w:hAnsi="Times New Roman"/>
+          <w:lang w:val="en-US"/>
+        </w:rPr>
+        <w:t>Ufite</w:t>
+      </w:r>
+      <w:r>
+        <w:rPr>
+          <w:rFonts w:ascii="Times New Roman" w:hAnsi="Times New Roman"/>
+          <w:b/>
+          <w:lang w:val="en-US"/>
+        </w:rPr>
+        <w:t xml:space="preserve"> </w:t>
+      </w:r>
+      <w:r>
+        <w:rPr>
+          <w:rFonts w:ascii="Times New Roman" w:hAnsi="Times New Roman"/>
+          <w:lang w:val="en-US"/>
+        </w:rPr>
+        <w:t>ID</w:t>
+      </w:r>
+      <w:r>
+        <w:rPr>
+          <w:rFonts w:ascii="Times New Roman" w:hAnsi="Times New Roman"/>
+          <w:b/>
+          <w:lang w:val="en-US"/>
+        </w:rPr>
+        <w:t xml:space="preserve"> </w:t>
+      </w:r>
+      <w:r>
+        <w:rPr>
+          <w:rFonts w:ascii="Times New Roman" w:hAnsi="Times New Roman"/>
+          <w:lang w:val="en-US"/>
+        </w:rPr>
+        <w:t>N</w:t>
+      </w:r>
+      <w:r>
+        <w:rPr>
+          <w:rFonts w:ascii="Times New Roman" w:hAnsi="Times New Roman"/>
+          <w:vertAlign w:val="superscript"/>
+          <w:lang w:val="en-US"/>
+        </w:rPr>
+        <w:t>o</w:t>
+      </w:r>
+      <w:r>
+        <w:rPr>
+          <w:rFonts w:ascii="Times New Roman" w:hAnsi="Times New Roman"/>
+          <w:lang w:val="en-US"/>
+        </w:rPr>
+        <w:t>:</w:t>
+      </w:r>
+      <w:r>
+        <w:rPr>
+          <w:rFonts w:ascii="Times New Roman" w:hAnsi="Times New Roman"/>
+          <w:lang w:val="en-US"/>
+        </w:rPr>
+        <w:t xml:space="preserve"> </w:t>
+      </w:r>
       <w:r>
         <w:rPr>
           <w:rFonts w:ascii="Times New Roman" w:hAnsi="Times New Roman"/>
@@ -410,137 +354,14 @@
           <w:bCs/>
           <w:lang w:val="en-US"/>
         </w:rPr>
-        <w:t>police_name</w:t>
-      </w:r>
-      <w:proofErr w:type="spellEnd"/>
-      <w:r>
-        <w:rPr>
-          <w:rFonts w:ascii="Times New Roman" w:hAnsi="Times New Roman"/>
-          <w:b/>
-          <w:bCs/>
-          <w:lang w:val="en-US"/>
-        </w:rPr>
-        <w:t>}</w:t>
-      </w:r>
-      <w:r>
-        <w:rPr>
-          <w:rFonts w:ascii="Times New Roman" w:hAnsi="Times New Roman"/>
-          <w:lang w:val="en-US"/>
-        </w:rPr>
-        <w:t xml:space="preserve"> </w:t>
-      </w:r>
-      <w:proofErr w:type="spellStart"/>
-      <w:r>
-        <w:rPr>
-          <w:rFonts w:ascii="Times New Roman" w:hAnsi="Times New Roman"/>
-          <w:lang w:val="en-US"/>
-        </w:rPr>
-        <w:t>Ufite</w:t>
-      </w:r>
-      <w:proofErr w:type="spellEnd"/>
-      <w:r>
-        <w:rPr>
-          <w:rFonts w:ascii="Times New Roman" w:hAnsi="Times New Roman"/>
-          <w:b/>
-          <w:lang w:val="en-US"/>
-        </w:rPr>
-        <w:t xml:space="preserve"> </w:t>
-      </w:r>
-      <w:r>
-        <w:rPr>
-          <w:rFonts w:ascii="Times New Roman" w:hAnsi="Times New Roman"/>
-          <w:lang w:val="en-US"/>
-        </w:rPr>
-        <w:t>ID</w:t>
-      </w:r>
-      <w:r>
-        <w:rPr>
-          <w:rFonts w:ascii="Times New Roman" w:hAnsi="Times New Roman"/>
-          <w:b/>
-          <w:lang w:val="en-US"/>
-        </w:rPr>
-        <w:t xml:space="preserve"> </w:t>
-      </w:r>
-      <w:r>
-        <w:rPr>
-          <w:rFonts w:ascii="Times New Roman" w:hAnsi="Times New Roman"/>
-          <w:lang w:val="en-US"/>
-        </w:rPr>
-        <w:t>N</w:t>
-      </w:r>
-      <w:r>
-        <w:rPr>
-          <w:rFonts w:ascii="Times New Roman" w:hAnsi="Times New Roman"/>
-          <w:vertAlign w:val="superscript"/>
-          <w:lang w:val="en-US"/>
-        </w:rPr>
-        <w:t>o</w:t>
-      </w:r>
-      <w:r>
-        <w:rPr>
-          <w:rFonts w:ascii="Times New Roman" w:hAnsi="Times New Roman"/>
-          <w:lang w:val="en-US"/>
-        </w:rPr>
-        <w:t>:</w:t>
-      </w:r>
-      <w:r>
-        <w:rPr>
-          <w:rFonts w:ascii="Times New Roman" w:hAnsi="Times New Roman"/>
-          <w:lang w:val="en-US"/>
-        </w:rPr>
-        <w:t xml:space="preserve"> </w:t>
-      </w:r>
-      <w:r>
-        <w:rPr>
-          <w:rFonts w:ascii="Times New Roman" w:hAnsi="Times New Roman"/>
-          <w:b/>
-          <w:bCs/>
-          <w:lang w:val="en-US"/>
-        </w:rPr>
-        <w:t>{</w:t>
-      </w:r>
-      <w:proofErr w:type="spellStart"/>
-      <w:r>
-        <w:rPr>
-          <w:rFonts w:ascii="Times New Roman" w:hAnsi="Times New Roman"/>
-          <w:b/>
-          <w:bCs/>
-          <w:lang w:val="en-US"/>
-        </w:rPr>
-        <w:t>police_idUnique</w:t>
-      </w:r>
-      <w:proofErr w:type="spellEnd"/>
-      <w:r>
-        <w:rPr>
-          <w:rFonts w:ascii="Times New Roman" w:hAnsi="Times New Roman"/>
-          <w:b/>
-          <w:bCs/>
-          <w:lang w:val="en-US"/>
-        </w:rPr>
-        <w:t>}</w:t>
-      </w:r>
-      <w:r>
-        <w:rPr>
-          <w:rFonts w:ascii="Times New Roman" w:hAnsi="Times New Roman"/>
-          <w:lang w:val="en-US"/>
-        </w:rPr>
-        <w:t xml:space="preserve"> </w:t>
-      </w:r>
-      <w:proofErr w:type="spellStart"/>
-      <w:r>
-        <w:rPr>
-          <w:rFonts w:ascii="Times New Roman" w:hAnsi="Times New Roman"/>
-          <w:lang w:val="en-US"/>
-        </w:rPr>
-        <w:t>na</w:t>
-      </w:r>
-      <w:proofErr w:type="spellEnd"/>
-      <w:r>
-        <w:rPr>
-          <w:rFonts w:ascii="Times New Roman" w:hAnsi="Times New Roman"/>
-          <w:lang w:val="en-US"/>
-        </w:rPr>
-        <w:t xml:space="preserve"> </w:t>
+        <w:t>{police_idUnique}</w:t>
+      </w:r>
+      <w:r>
+        <w:rPr>
+          <w:rFonts w:ascii="Times New Roman" w:hAnsi="Times New Roman"/>
+          <w:lang w:val="en-US"/>
+        </w:rPr>
+        <w:t xml:space="preserve"> na </w:t>
       </w:r>
       <w:r>
         <w:rPr>
@@ -741,21 +562,7 @@
           <w:b/>
           <w:lang w:val="pt-BR"/>
         </w:rPr>
-        <w:t xml:space="preserve"> IBIGOLI</w:t>
-      </w:r>
-      <w:r>
-        <w:rPr>
-          <w:rFonts w:ascii="Times New Roman" w:eastAsia="Times New Roman" w:hAnsi="Times New Roman"/>
-          <w:lang w:val="pt-BR"/>
-        </w:rPr>
         <w:t xml:space="preserve"> </w:t>
-      </w:r>
-      <w:r>
-        <w:rPr>
-          <w:rFonts w:ascii="Times New Roman" w:eastAsia="Times New Roman" w:hAnsi="Times New Roman"/>
-          <w:lang w:val="pt-BR"/>
-        </w:rPr>
-        <w:t xml:space="preserve">mu gihembwe cy’ihinga cya </w:t>
       </w:r>
       <w:r>
         <w:rPr>
@@ -763,7 +570,45 @@
           <w:b/>
           <w:lang w:val="pt-BR"/>
         </w:rPr>
-        <w:t>2024A</w:t>
+        <w:t>{</w:t>
+      </w:r>
+      <w:r>
+        <w:rPr>
+          <w:rFonts w:ascii="Times New Roman" w:eastAsia="Times New Roman" w:hAnsi="Times New Roman"/>
+          <w:b/>
+          <w:lang w:val="pt-BR" w:eastAsia="fr-FR"/>
+        </w:rPr>
+        <w:t>crop_type</w:t>
+      </w:r>
+      <w:r>
+        <w:rPr>
+          <w:rFonts w:ascii="Times New Roman" w:eastAsia="Times New Roman" w:hAnsi="Times New Roman"/>
+          <w:b/>
+          <w:lang w:val="pt-BR"/>
+        </w:rPr>
+        <w:t>}</w:t>
+      </w:r>
+      <w:r>
+        <w:rPr>
+          <w:rFonts w:ascii="Times New Roman" w:eastAsia="Times New Roman" w:hAnsi="Times New Roman"/>
+          <w:lang w:val="pt-BR"/>
+        </w:rPr>
+        <w:t xml:space="preserve"> </w:t>
+      </w:r>
+      <w:r>
+        <w:rPr>
+          <w:rFonts w:ascii="Times New Roman" w:eastAsia="Times New Roman" w:hAnsi="Times New Roman"/>
+          <w:lang w:val="pt-BR"/>
+        </w:rPr>
+        <w:t xml:space="preserve">mu gihembwe cy’ihinga cya </w:t>
+      </w:r>
+      <w:r>
+        <w:rPr>
+          <w:rFonts w:ascii="Times New Roman" w:eastAsia="Times New Roman" w:hAnsi="Times New Roman"/>
+          <w:b/>
+          <w:lang w:val="pt-BR"/>
+        </w:rPr>
+        <w:t>{season}</w:t>
       </w:r>
     </w:p>
     <w:p>
@@ -830,23 +675,7 @@
           <w:rFonts w:ascii="Times New Roman" w:eastAsia="Times New Roman" w:hAnsi="Times New Roman"/>
           <w:lang w:eastAsia="fr-FR"/>
         </w:rPr>
-        <w:t xml:space="preserve">No </w:t>
-      </w:r>
-      <w:proofErr w:type="spellStart"/>
-      <w:r>
-        <w:rPr>
-          <w:rFonts w:ascii="Times New Roman" w:eastAsia="Times New Roman" w:hAnsi="Times New Roman"/>
-          <w:lang w:eastAsia="fr-FR"/>
-        </w:rPr>
-        <w:t>y’ubwishingizi</w:t>
-      </w:r>
-      <w:proofErr w:type="spellEnd"/>
-      <w:r>
-        <w:rPr>
-          <w:rFonts w:ascii="Times New Roman" w:eastAsia="Times New Roman" w:hAnsi="Times New Roman"/>
-          <w:lang w:eastAsia="fr-FR"/>
-        </w:rPr>
-        <w:t xml:space="preserve">: </w:t>
+        <w:t xml:space="preserve">No y’ubwishingizi: </w:t>
       </w:r>
       <w:r>
         <w:rPr>
@@ -1069,7 +898,6 @@
           <w:lang w:val="en-US" w:eastAsia="fr-FR"/>
         </w:rPr>
       </w:pPr>
-      <w:proofErr w:type="spellStart"/>
       <w:r>
         <w:rPr>
           <w:rFonts w:ascii="Times New Roman" w:eastAsia="Times New Roman" w:hAnsi="Times New Roman"/>
@@ -1077,13 +905,12 @@
         </w:rPr>
         <w:t>Igihingwa</w:t>
       </w:r>
-      <w:proofErr w:type="spellEnd"/>
       <w:r>
         <w:rPr>
           <w:rFonts w:ascii="Times New Roman" w:eastAsia="Times New Roman" w:hAnsi="Times New Roman"/>
           <w:lang w:val="en-US" w:eastAsia="fr-FR"/>
         </w:rPr>
-        <w:t>;</w:t>
+        <w:t>:</w:t>
       </w:r>
       <w:r>
         <w:rPr>
@@ -1097,23 +924,7 @@
           <w:rFonts w:ascii="Times New Roman" w:eastAsia="Times New Roman" w:hAnsi="Times New Roman"/>
           <w:lang w:val="en-US" w:eastAsia="fr-FR"/>
         </w:rPr>
-        <w:t>{</w:t>
-      </w:r>
-      <w:proofErr w:type="spellStart"/>
-      <w:r>
-        <w:rPr>
-          <w:rFonts w:ascii="Times New Roman" w:eastAsia="Times New Roman" w:hAnsi="Times New Roman"/>
-          <w:lang w:val="en-US" w:eastAsia="fr-FR"/>
-        </w:rPr>
-        <w:t>crop_type</w:t>
-      </w:r>
-      <w:proofErr w:type="spellEnd"/>
-      <w:r>
-        <w:rPr>
-          <w:rFonts w:ascii="Times New Roman" w:eastAsia="Times New Roman" w:hAnsi="Times New Roman"/>
-          <w:lang w:val="en-US" w:eastAsia="fr-FR"/>
-        </w:rPr>
-        <w:t>}</w:t>
+        <w:t>{crop_type}</w:t>
       </w:r>
     </w:p>
     <w:p>
@@ -1129,53 +940,12 @@
           <w:lang w:val="en-US" w:eastAsia="fr-FR"/>
         </w:rPr>
       </w:pPr>
-      <w:proofErr w:type="spellStart"/>
       <w:r>
         <w:rPr>
           <w:rFonts w:ascii="Times New Roman" w:eastAsia="Times New Roman" w:hAnsi="Times New Roman"/>
           <w:lang w:val="en-US" w:eastAsia="fr-FR"/>
         </w:rPr>
-        <w:t>Ubwoko</w:t>
-      </w:r>
-      <w:proofErr w:type="spellEnd"/>
-      <w:r>
-        <w:rPr>
-          <w:rFonts w:ascii="Times New Roman" w:eastAsia="Times New Roman" w:hAnsi="Times New Roman"/>
-          <w:lang w:val="en-US" w:eastAsia="fr-FR"/>
-        </w:rPr>
-        <w:t xml:space="preserve"> </w:t>
-      </w:r>
-      <w:proofErr w:type="spellStart"/>
-      <w:r>
-        <w:rPr>
-          <w:rFonts w:ascii="Times New Roman" w:eastAsia="Times New Roman" w:hAnsi="Times New Roman"/>
-          <w:lang w:val="en-US" w:eastAsia="fr-FR"/>
-        </w:rPr>
-        <w:t>bw’imbuto</w:t>
-      </w:r>
-      <w:proofErr w:type="spellEnd"/>
-      <w:r>
-        <w:rPr>
-          <w:rFonts w:ascii="Times New Roman" w:eastAsia="Times New Roman" w:hAnsi="Times New Roman"/>
-          <w:lang w:val="en-US" w:eastAsia="fr-FR"/>
-        </w:rPr>
-        <w:t xml:space="preserve"> </w:t>
-      </w:r>
-      <w:proofErr w:type="spellStart"/>
-      <w:r>
-        <w:rPr>
-          <w:rFonts w:ascii="Times New Roman" w:eastAsia="Times New Roman" w:hAnsi="Times New Roman"/>
-          <w:lang w:val="en-US" w:eastAsia="fr-FR"/>
-        </w:rPr>
-        <w:t>bwahinzwe</w:t>
-      </w:r>
-      <w:proofErr w:type="spellEnd"/>
-      <w:r>
-        <w:rPr>
-          <w:rFonts w:ascii="Times New Roman" w:eastAsia="Times New Roman" w:hAnsi="Times New Roman"/>
-          <w:lang w:val="en-US" w:eastAsia="fr-FR"/>
-        </w:rPr>
-        <w:t>:</w:t>
+        <w:t>Ubwoko bw’imbuto bwahinzwe:</w:t>
       </w:r>
       <w:r>
         <w:rPr>
@@ -1205,15 +975,13 @@
           <w:lang w:val="en-US" w:eastAsia="fr-FR"/>
         </w:rPr>
       </w:pPr>
-      <w:proofErr w:type="spellStart"/>
       <w:r>
         <w:rPr>
           <w:rFonts w:ascii="Times New Roman" w:eastAsia="Times New Roman" w:hAnsi="Times New Roman"/>
           <w:lang w:val="en-US" w:eastAsia="fr-FR"/>
         </w:rPr>
-        <w:t>Inkomoko</w:t>
-      </w:r>
-      <w:proofErr w:type="spellEnd"/>
+        <w:t>Inkomoko y’imbuto:</w:t>
+      </w:r>
       <w:r>
         <w:rPr>
           <w:rFonts w:ascii="Times New Roman" w:eastAsia="Times New Roman" w:hAnsi="Times New Roman"/>
@@ -1221,45 +989,20 @@
         </w:rPr>
         <w:t xml:space="preserve"> </w:t>
       </w:r>
-      <w:proofErr w:type="spellStart"/>
       <w:r>
         <w:rPr>
           <w:rFonts w:ascii="Times New Roman" w:eastAsia="Times New Roman" w:hAnsi="Times New Roman"/>
           <w:lang w:val="en-US" w:eastAsia="fr-FR"/>
         </w:rPr>
-        <w:t>y’imbuto</w:t>
-      </w:r>
-      <w:proofErr w:type="spellEnd"/>
+        <w:t>{</w:t>
+      </w:r>
       <w:r>
         <w:rPr>
           <w:rFonts w:ascii="Times New Roman" w:eastAsia="Times New Roman" w:hAnsi="Times New Roman"/>
           <w:lang w:val="en-US" w:eastAsia="fr-FR"/>
         </w:rPr>
-        <w:t>:</w:t>
-      </w:r>
-      <w:r>
-        <w:rPr>
-          <w:rFonts w:ascii="Times New Roman" w:eastAsia="Times New Roman" w:hAnsi="Times New Roman"/>
-          <w:lang w:val="en-US" w:eastAsia="fr-FR"/>
-        </w:rPr>
-        <w:t xml:space="preserve"> </w:t>
-      </w:r>
-      <w:r>
-        <w:rPr>
-          <w:rFonts w:ascii="Times New Roman" w:eastAsia="Times New Roman" w:hAnsi="Times New Roman"/>
-          <w:lang w:val="en-US" w:eastAsia="fr-FR"/>
-        </w:rPr>
-        <w:t>{</w:t>
-      </w:r>
-      <w:proofErr w:type="spellStart"/>
-      <w:r>
-        <w:rPr>
-          <w:rFonts w:ascii="Times New Roman" w:eastAsia="Times New Roman" w:hAnsi="Times New Roman"/>
-          <w:lang w:val="en-US" w:eastAsia="fr-FR"/>
-        </w:rPr>
         <w:t>breed_origin</w:t>
       </w:r>
-      <w:proofErr w:type="spellEnd"/>
       <w:r>
         <w:rPr>
           <w:rFonts w:ascii="Times New Roman" w:eastAsia="Times New Roman" w:hAnsi="Times New Roman"/>
@@ -1391,7 +1134,6 @@
                 <w:lang w:val="fr-FR" w:eastAsia="fr-FR"/>
               </w:rPr>
             </w:pPr>
-            <w:proofErr w:type="spellStart"/>
             <w:r>
               <w:rPr>
                 <w:rFonts w:ascii="Times New Roman" w:eastAsia="Times New Roman" w:hAnsi="Times New Roman"/>
@@ -1399,57 +1141,7 @@
                 <w:szCs w:val="20"/>
                 <w:lang w:val="fr-FR" w:eastAsia="fr-FR"/>
               </w:rPr>
-              <w:t>Igishoro</w:t>
-            </w:r>
-            <w:proofErr w:type="spellEnd"/>
-            <w:r>
-              <w:rPr>
-                <w:rFonts w:ascii="Times New Roman" w:eastAsia="Times New Roman" w:hAnsi="Times New Roman"/>
-                <w:sz w:val="20"/>
-                <w:szCs w:val="20"/>
-                <w:lang w:val="fr-FR" w:eastAsia="fr-FR"/>
-              </w:rPr>
-              <w:t xml:space="preserve"> </w:t>
-            </w:r>
-            <w:proofErr w:type="spellStart"/>
-            <w:r>
-              <w:rPr>
-                <w:rFonts w:ascii="Times New Roman" w:eastAsia="Times New Roman" w:hAnsi="Times New Roman"/>
-                <w:sz w:val="20"/>
-                <w:szCs w:val="20"/>
-                <w:lang w:val="fr-FR" w:eastAsia="fr-FR"/>
-              </w:rPr>
-              <w:t>kishingiwe</w:t>
-            </w:r>
-            <w:proofErr w:type="spellEnd"/>
-            <w:r>
-              <w:rPr>
-                <w:rFonts w:ascii="Times New Roman" w:eastAsia="Times New Roman" w:hAnsi="Times New Roman"/>
-                <w:sz w:val="20"/>
-                <w:szCs w:val="20"/>
-                <w:lang w:val="fr-FR" w:eastAsia="fr-FR"/>
-              </w:rPr>
-              <w:t xml:space="preserve"> </w:t>
-            </w:r>
-            <w:proofErr w:type="spellStart"/>
-            <w:r>
-              <w:rPr>
-                <w:rFonts w:ascii="Times New Roman" w:eastAsia="Times New Roman" w:hAnsi="Times New Roman"/>
-                <w:sz w:val="20"/>
-                <w:szCs w:val="20"/>
-                <w:lang w:val="fr-FR" w:eastAsia="fr-FR"/>
-              </w:rPr>
-              <w:t>kuri</w:t>
-            </w:r>
-            <w:proofErr w:type="spellEnd"/>
-            <w:r>
-              <w:rPr>
-                <w:rFonts w:ascii="Times New Roman" w:eastAsia="Times New Roman" w:hAnsi="Times New Roman"/>
-                <w:sz w:val="20"/>
-                <w:szCs w:val="20"/>
-                <w:lang w:val="fr-FR" w:eastAsia="fr-FR"/>
-              </w:rPr>
-              <w:t xml:space="preserve"> </w:t>
+              <w:t xml:space="preserve">Igishoro kishingiwe kuri </w:t>
             </w:r>
             <w:r>
               <w:rPr>
@@ -1487,7 +1179,6 @@
                 <w:lang w:val="en-US" w:eastAsia="fr-FR"/>
               </w:rPr>
             </w:pPr>
-            <w:proofErr w:type="spellStart"/>
             <w:r>
               <w:rPr>
                 <w:rFonts w:ascii="Times New Roman" w:eastAsia="Times New Roman" w:hAnsi="Times New Roman"/>
@@ -1495,17 +1186,7 @@
                 <w:szCs w:val="20"/>
                 <w:lang w:val="en-US" w:eastAsia="fr-FR"/>
               </w:rPr>
-              <w:t>Agaciro</w:t>
-            </w:r>
-            <w:proofErr w:type="spellEnd"/>
-            <w:r>
-              <w:rPr>
-                <w:rFonts w:ascii="Times New Roman" w:eastAsia="Times New Roman" w:hAnsi="Times New Roman"/>
-                <w:sz w:val="20"/>
-                <w:szCs w:val="20"/>
-                <w:lang w:val="en-US" w:eastAsia="fr-FR"/>
-              </w:rPr>
-              <w:t xml:space="preserve"> k’</w:t>
+              <w:t>Agaciro k’</w:t>
             </w:r>
           </w:p>
           <w:p>
@@ -1710,7 +1391,7 @@
                 <w:rFonts w:ascii="Times New Roman" w:eastAsia="Times New Roman" w:hAnsi="Times New Roman"/>
                 <w:sz w:val="20"/>
                 <w:szCs w:val="20"/>
-                <w:lang w:val="fr-FR" w:eastAsia="fr-FR"/>
+                <w:lang w:val="pt-BR" w:eastAsia="fr-FR"/>
               </w:rPr>
             </w:pPr>
             <w:r>
@@ -1718,7 +1399,7 @@
                 <w:rFonts w:ascii="Times New Roman" w:eastAsia="Times New Roman" w:hAnsi="Times New Roman"/>
                 <w:sz w:val="20"/>
                 <w:szCs w:val="20"/>
-                <w:lang w:val="fr-FR" w:eastAsia="fr-FR"/>
+                <w:lang w:val="pt-BR" w:eastAsia="fr-FR"/>
               </w:rPr>
               <w:t>Umusaruro washinganishije kuri hegitari</w:t>
             </w:r>
@@ -1730,7 +1411,7 @@
                 <w:rFonts w:ascii="Times New Roman" w:eastAsia="Times New Roman" w:hAnsi="Times New Roman"/>
                 <w:sz w:val="20"/>
                 <w:szCs w:val="20"/>
-                <w:lang w:val="fr-FR" w:eastAsia="fr-FR"/>
+                <w:lang w:val="pt-BR" w:eastAsia="fr-FR"/>
               </w:rPr>
             </w:pPr>
             <w:r>
@@ -1738,7 +1419,7 @@
                 <w:rFonts w:ascii="Times New Roman" w:eastAsia="Times New Roman" w:hAnsi="Times New Roman"/>
                 <w:sz w:val="20"/>
                 <w:szCs w:val="20"/>
-                <w:lang w:val="fr-FR" w:eastAsia="fr-FR"/>
+                <w:lang w:val="pt-BR" w:eastAsia="fr-FR"/>
               </w:rPr>
               <w:t>(t/ha)</w:t>
             </w:r>
@@ -1761,7 +1442,7 @@
               <w:rPr>
                 <w:rFonts w:ascii="Times New Roman" w:eastAsia="Times New Roman" w:hAnsi="Times New Roman"/>
                 <w:b/>
-                <w:lang w:val="fr-FR" w:eastAsia="fr-FR"/>
+                <w:lang w:val="pt-BR" w:eastAsia="fr-FR"/>
               </w:rPr>
             </w:pPr>
           </w:p>
@@ -1783,7 +1464,6 @@
               </w:rPr>
               <w:t>{</w:t>
             </w:r>
-            <w:proofErr w:type="spellStart"/>
             <w:r>
               <w:rPr>
                 <w:rFonts w:ascii="Times New Roman" w:eastAsia="Times New Roman" w:hAnsi="Times New Roman"/>
@@ -1798,16 +1478,7 @@
                 <w:b/>
                 <w:lang w:val="fr-FR" w:eastAsia="fr-FR"/>
               </w:rPr>
-              <w:t>area</w:t>
-            </w:r>
-            <w:proofErr w:type="spellEnd"/>
-            <w:r>
-              <w:rPr>
-                <w:rFonts w:ascii="Times New Roman" w:eastAsia="Times New Roman" w:hAnsi="Times New Roman"/>
-                <w:b/>
-                <w:lang w:val="fr-FR" w:eastAsia="fr-FR"/>
-              </w:rPr>
-              <w:t>}</w:t>
+              <w:t>area}</w:t>
             </w:r>
           </w:p>
         </w:tc>
@@ -1879,16 +1550,7 @@
                 <w:b/>
                 <w:lang w:val="fr-FR" w:eastAsia="fr-FR"/>
               </w:rPr>
-              <w:t>{</w:t>
-            </w:r>
-            <w:proofErr w:type="spellStart"/>
-            <w:r>
-              <w:rPr>
-                <w:rFonts w:ascii="Times New Roman" w:eastAsia="Times New Roman" w:hAnsi="Times New Roman"/>
-                <w:b/>
-                <w:lang w:val="fr-FR" w:eastAsia="fr-FR"/>
-              </w:rPr>
-              <w:t>price_per_</w:t>
+              <w:t>{price_per_</w:t>
             </w:r>
             <w:r>
               <w:rPr>
@@ -1904,16 +1566,7 @@
                 <w:b/>
                 <w:lang w:val="fr-FR" w:eastAsia="fr-FR"/>
               </w:rPr>
-              <w:t>a</w:t>
-            </w:r>
-            <w:proofErr w:type="spellEnd"/>
-            <w:r>
-              <w:rPr>
-                <w:rFonts w:ascii="Times New Roman" w:eastAsia="Times New Roman" w:hAnsi="Times New Roman"/>
-                <w:b/>
-                <w:lang w:val="fr-FR" w:eastAsia="fr-FR"/>
-              </w:rPr>
-              <w:t>}</w:t>
+              <w:t>a}</w:t>
             </w:r>
           </w:p>
         </w:tc>
@@ -1949,25 +1602,7 @@
                 <w:b/>
                 <w:lang w:val="fr-FR" w:eastAsia="fr-FR"/>
               </w:rPr>
-              <w:t>{</w:t>
-            </w:r>
-            <w:proofErr w:type="spellStart"/>
-            <w:r>
-              <w:rPr>
-                <w:rFonts w:ascii="Times New Roman" w:eastAsia="Times New Roman" w:hAnsi="Times New Roman"/>
-                <w:b/>
-                <w:lang w:val="fr-FR" w:eastAsia="fr-FR"/>
-              </w:rPr>
-              <w:t>sum_insured</w:t>
-            </w:r>
-            <w:proofErr w:type="spellEnd"/>
-            <w:r>
-              <w:rPr>
-                <w:rFonts w:ascii="Times New Roman" w:eastAsia="Times New Roman" w:hAnsi="Times New Roman"/>
-                <w:b/>
-                <w:lang w:val="fr-FR" w:eastAsia="fr-FR"/>
-              </w:rPr>
-              <w:t>}</w:t>
+              <w:t>{sum_insured}</w:t>
             </w:r>
           </w:p>
         </w:tc>
@@ -2064,25 +1699,7 @@
                 <w:b/>
                 <w:lang w:val="fr-FR" w:eastAsia="fr-FR"/>
               </w:rPr>
-              <w:t>{</w:t>
-            </w:r>
-            <w:proofErr w:type="spellStart"/>
-            <w:r>
-              <w:rPr>
-                <w:rFonts w:ascii="Times New Roman" w:eastAsia="Times New Roman" w:hAnsi="Times New Roman"/>
-                <w:b/>
-                <w:lang w:val="fr-FR" w:eastAsia="fr-FR"/>
-              </w:rPr>
-              <w:t>farmer_contribution</w:t>
-            </w:r>
-            <w:proofErr w:type="spellEnd"/>
-            <w:r>
-              <w:rPr>
-                <w:rFonts w:ascii="Times New Roman" w:eastAsia="Times New Roman" w:hAnsi="Times New Roman"/>
-                <w:b/>
-                <w:lang w:val="fr-FR" w:eastAsia="fr-FR"/>
-              </w:rPr>
-              <w:t>}</w:t>
+              <w:t>{farmer_contribution}</w:t>
             </w:r>
           </w:p>
           <w:p>
@@ -2118,25 +1735,7 @@
                 <w:b/>
                 <w:lang w:val="fr-FR" w:eastAsia="fr-FR"/>
               </w:rPr>
-              <w:t>{</w:t>
-            </w:r>
-            <w:proofErr w:type="spellStart"/>
-            <w:r>
-              <w:rPr>
-                <w:rFonts w:ascii="Times New Roman" w:eastAsia="Times New Roman" w:hAnsi="Times New Roman"/>
-                <w:b/>
-                <w:lang w:val="fr-FR" w:eastAsia="fr-FR"/>
-              </w:rPr>
-              <w:t>gov_contribution</w:t>
-            </w:r>
-            <w:proofErr w:type="spellEnd"/>
-            <w:r>
-              <w:rPr>
-                <w:rFonts w:ascii="Times New Roman" w:eastAsia="Times New Roman" w:hAnsi="Times New Roman"/>
-                <w:b/>
-                <w:lang w:val="fr-FR" w:eastAsia="fr-FR"/>
-              </w:rPr>
-              <w:t>}</w:t>
+              <w:t>{gov_contribution}</w:t>
             </w:r>
           </w:p>
           <w:p>
@@ -2172,25 +1771,7 @@
                 <w:b/>
                 <w:lang w:val="fr-FR" w:eastAsia="fr-FR"/>
               </w:rPr>
-              <w:t>{</w:t>
-            </w:r>
-            <w:proofErr w:type="spellStart"/>
-            <w:r>
-              <w:rPr>
-                <w:rFonts w:ascii="Times New Roman" w:eastAsia="Times New Roman" w:hAnsi="Times New Roman"/>
-                <w:b/>
-                <w:lang w:val="fr-FR" w:eastAsia="fr-FR"/>
-              </w:rPr>
-              <w:t>productivity</w:t>
-            </w:r>
-            <w:proofErr w:type="spellEnd"/>
-            <w:r>
-              <w:rPr>
-                <w:rFonts w:ascii="Times New Roman" w:eastAsia="Times New Roman" w:hAnsi="Times New Roman"/>
-                <w:b/>
-                <w:lang w:val="fr-FR" w:eastAsia="fr-FR"/>
-              </w:rPr>
-              <w:t>}</w:t>
+              <w:t>{productivity}</w:t>
             </w:r>
             <w:r>
               <w:rPr>
@@ -3182,16 +2763,14 @@
         </w:rPr>
         <w:t>{</w:t>
       </w:r>
-      <w:proofErr w:type="spellStart"/>
       <w:r>
         <w:rPr>
           <w:rFonts w:ascii="Times New Roman" w:eastAsia="Times New Roman" w:hAnsi="Times New Roman"/>
           <w:bCs/>
-          <w:lang w:val="fr-FR" w:eastAsia="fr-FR"/>
+          <w:lang w:val="pt-BR" w:eastAsia="fr-FR"/>
         </w:rPr>
         <w:t>farmer_contribution</w:t>
       </w:r>
-      <w:proofErr w:type="spellEnd"/>
       <w:r>
         <w:rPr>
           <w:rFonts w:ascii="Times New Roman" w:hAnsi="Times New Roman"/>
@@ -3276,16 +2855,14 @@
         </w:rPr>
         <w:t>{</w:t>
       </w:r>
-      <w:proofErr w:type="spellStart"/>
       <w:r>
         <w:rPr>
           <w:rFonts w:ascii="Times New Roman" w:eastAsia="Times New Roman" w:hAnsi="Times New Roman"/>
           <w:bCs/>
-          <w:lang w:val="fr-FR" w:eastAsia="fr-FR"/>
+          <w:lang w:val="pt-BR" w:eastAsia="fr-FR"/>
         </w:rPr>
         <w:t>gov_contribution</w:t>
       </w:r>
-      <w:proofErr w:type="spellEnd"/>
       <w:r>
         <w:rPr>
           <w:rFonts w:ascii="Times New Roman" w:hAnsi="Times New Roman"/>
@@ -5626,13 +5203,11 @@
         <w:jc w:val="both"/>
         <w:rPr>
           <w:rFonts w:ascii="Times New Roman" w:hAnsi="Times New Roman"/>
-          <w:lang w:val="pt-BR"/>
-        </w:rPr>
-      </w:pPr>
-      <w:r>
-        <w:rPr>
-          <w:rFonts w:ascii="Times New Roman" w:hAnsi="Times New Roman"/>
-          <w:lang w:val="pt-BR"/>
+        </w:rPr>
+      </w:pPr>
+      <w:r>
+        <w:rPr>
+          <w:rFonts w:ascii="Times New Roman" w:hAnsi="Times New Roman"/>
         </w:rPr>
         <w:t>Gusobanurira neza umuhinzi ibikubiye muri aya masezerano</w:t>
       </w:r>
@@ -5651,61 +5226,11 @@
           <w:rFonts w:ascii="Times New Roman" w:hAnsi="Times New Roman"/>
         </w:rPr>
       </w:pPr>
-      <w:proofErr w:type="spellStart"/>
-      <w:r>
-        <w:rPr>
-          <w:rFonts w:ascii="Times New Roman" w:hAnsi="Times New Roman"/>
-        </w:rPr>
-        <w:t>Kwishyura</w:t>
-      </w:r>
-      <w:proofErr w:type="spellEnd"/>
-      <w:r>
-        <w:rPr>
-          <w:rFonts w:ascii="Times New Roman" w:hAnsi="Times New Roman"/>
-        </w:rPr>
-        <w:t xml:space="preserve"> </w:t>
-      </w:r>
-      <w:proofErr w:type="spellStart"/>
-      <w:r>
-        <w:rPr>
-          <w:rFonts w:ascii="Times New Roman" w:hAnsi="Times New Roman"/>
-        </w:rPr>
-        <w:t>umuhinzi</w:t>
-      </w:r>
-      <w:proofErr w:type="spellEnd"/>
-      <w:r>
-        <w:rPr>
-          <w:rFonts w:ascii="Times New Roman" w:hAnsi="Times New Roman"/>
-        </w:rPr>
-        <w:t xml:space="preserve"> </w:t>
-      </w:r>
-      <w:proofErr w:type="spellStart"/>
-      <w:r>
-        <w:rPr>
-          <w:rFonts w:ascii="Times New Roman" w:hAnsi="Times New Roman"/>
-        </w:rPr>
-        <w:t>igihe</w:t>
-      </w:r>
-      <w:proofErr w:type="spellEnd"/>
-      <w:r>
-        <w:rPr>
-          <w:rFonts w:ascii="Times New Roman" w:hAnsi="Times New Roman"/>
-        </w:rPr>
-        <w:t xml:space="preserve"> </w:t>
-      </w:r>
-      <w:proofErr w:type="spellStart"/>
-      <w:r>
-        <w:rPr>
-          <w:rFonts w:ascii="Times New Roman" w:hAnsi="Times New Roman"/>
-        </w:rPr>
-        <w:t>yahombye</w:t>
-      </w:r>
-      <w:proofErr w:type="spellEnd"/>
-      <w:r>
-        <w:rPr>
-          <w:rFonts w:ascii="Times New Roman" w:hAnsi="Times New Roman"/>
-        </w:rPr>
-        <w:t xml:space="preserve"> </w:t>
+      <w:r>
+        <w:rPr>
+          <w:rFonts w:ascii="Times New Roman" w:hAnsi="Times New Roman"/>
+        </w:rPr>
+        <w:t xml:space="preserve">Kwishyura umuhinzi igihe yahombye </w:t>
       </w:r>
     </w:p>
     <w:p>
@@ -5723,69 +5248,12 @@
           <w:b/>
         </w:rPr>
       </w:pPr>
-      <w:proofErr w:type="spellStart"/>
       <w:r>
         <w:rPr>
           <w:rFonts w:ascii="Times New Roman" w:hAnsi="Times New Roman"/>
           <w:b/>
         </w:rPr>
-        <w:t>Inshingano</w:t>
-      </w:r>
-      <w:proofErr w:type="spellEnd"/>
-      <w:r>
-        <w:rPr>
-          <w:rFonts w:ascii="Times New Roman" w:hAnsi="Times New Roman"/>
-          <w:b/>
-        </w:rPr>
-        <w:t xml:space="preserve">  </w:t>
-      </w:r>
-      <w:proofErr w:type="spellStart"/>
-      <w:r>
-        <w:rPr>
-          <w:rFonts w:ascii="Times New Roman" w:hAnsi="Times New Roman"/>
-          <w:b/>
-        </w:rPr>
-        <w:t>z’umuhinzi</w:t>
-      </w:r>
-      <w:proofErr w:type="spellEnd"/>
-      <w:r>
-        <w:rPr>
-          <w:rFonts w:ascii="Times New Roman" w:hAnsi="Times New Roman"/>
-          <w:b/>
-        </w:rPr>
-        <w:t xml:space="preserve"> </w:t>
-      </w:r>
-      <w:proofErr w:type="spellStart"/>
-      <w:r>
-        <w:rPr>
-          <w:rFonts w:ascii="Times New Roman" w:hAnsi="Times New Roman"/>
-          <w:b/>
-        </w:rPr>
-        <w:t>wafashe</w:t>
-      </w:r>
-      <w:proofErr w:type="spellEnd"/>
-      <w:r>
-        <w:rPr>
-          <w:rFonts w:ascii="Times New Roman" w:hAnsi="Times New Roman"/>
-          <w:b/>
-        </w:rPr>
-        <w:t xml:space="preserve"> </w:t>
-      </w:r>
-      <w:proofErr w:type="spellStart"/>
-      <w:r>
-        <w:rPr>
-          <w:rFonts w:ascii="Times New Roman" w:hAnsi="Times New Roman"/>
-          <w:b/>
-        </w:rPr>
-        <w:t>ubwishingizi</w:t>
-      </w:r>
-      <w:proofErr w:type="spellEnd"/>
-      <w:r>
-        <w:rPr>
-          <w:rFonts w:ascii="Times New Roman" w:hAnsi="Times New Roman"/>
-          <w:b/>
-        </w:rPr>
-        <w:t>:</w:t>
+        <w:t>Inshingano  z’umuhinzi wafashe ubwishingizi:</w:t>
       </w:r>
     </w:p>
     <w:p>
@@ -5850,7 +5318,6 @@
           <w:rFonts w:ascii="Times New Roman" w:hAnsi="Times New Roman"/>
         </w:rPr>
       </w:pPr>
-      <w:proofErr w:type="spellStart"/>
       <w:r>
         <w:rPr>
           <w:rFonts w:ascii="Times New Roman" w:hAnsi="Times New Roman"/>
@@ -5861,56 +5328,13 @@
         <w:rPr>
           <w:rFonts w:ascii="Times New Roman" w:hAnsi="Times New Roman"/>
         </w:rPr>
-        <w:t>ubahiriza</w:t>
-      </w:r>
-      <w:proofErr w:type="spellEnd"/>
-      <w:r>
-        <w:rPr>
-          <w:rFonts w:ascii="Times New Roman" w:hAnsi="Times New Roman"/>
-        </w:rPr>
-        <w:t xml:space="preserve"> </w:t>
-      </w:r>
-      <w:proofErr w:type="spellStart"/>
-      <w:r>
-        <w:rPr>
-          <w:rFonts w:ascii="Times New Roman" w:hAnsi="Times New Roman"/>
-        </w:rPr>
-        <w:t>amabwiriza</w:t>
-      </w:r>
-      <w:proofErr w:type="spellEnd"/>
-      <w:r>
-        <w:rPr>
-          <w:rFonts w:ascii="Times New Roman" w:hAnsi="Times New Roman"/>
-        </w:rPr>
-        <w:t xml:space="preserve"> </w:t>
-      </w:r>
-      <w:proofErr w:type="spellStart"/>
-      <w:r>
-        <w:rPr>
-          <w:rFonts w:ascii="Times New Roman" w:hAnsi="Times New Roman"/>
-        </w:rPr>
-        <w:t>yo</w:t>
-      </w:r>
-      <w:proofErr w:type="spellEnd"/>
-      <w:r>
-        <w:rPr>
-          <w:rFonts w:ascii="Times New Roman" w:hAnsi="Times New Roman"/>
-        </w:rPr>
-        <w:t xml:space="preserve"> </w:t>
-      </w:r>
-      <w:proofErr w:type="spellStart"/>
-      <w:r>
-        <w:rPr>
-          <w:rFonts w:ascii="Times New Roman" w:hAnsi="Times New Roman"/>
-        </w:rPr>
-        <w:t>guhinga</w:t>
-      </w:r>
-      <w:proofErr w:type="spellEnd"/>
-      <w:r>
-        <w:rPr>
-          <w:rFonts w:ascii="Times New Roman" w:hAnsi="Times New Roman"/>
-        </w:rPr>
-        <w:t xml:space="preserve"> neza</w:t>
+        <w:t xml:space="preserve">ubahiriza amabwiriza </w:t>
+      </w:r>
+      <w:r>
+        <w:rPr>
+          <w:rFonts w:ascii="Times New Roman" w:hAnsi="Times New Roman"/>
+        </w:rPr>
+        <w:t>yo guhinga neza</w:t>
       </w:r>
     </w:p>
     <w:p>
@@ -6050,47 +5474,11 @@
           <w:color w:val="1F497D"/>
         </w:rPr>
       </w:pPr>
-      <w:proofErr w:type="spellStart"/>
-      <w:r>
-        <w:rPr>
-          <w:rFonts w:ascii="Times New Roman" w:hAnsi="Times New Roman"/>
-        </w:rPr>
-        <w:t>Impaka</w:t>
-      </w:r>
-      <w:proofErr w:type="spellEnd"/>
-      <w:r>
-        <w:rPr>
-          <w:rFonts w:ascii="Times New Roman" w:hAnsi="Times New Roman"/>
-        </w:rPr>
-        <w:t xml:space="preserve"> </w:t>
-      </w:r>
-      <w:proofErr w:type="spellStart"/>
-      <w:r>
-        <w:rPr>
-          <w:rFonts w:ascii="Times New Roman" w:hAnsi="Times New Roman"/>
-        </w:rPr>
-        <w:t>zavuka</w:t>
-      </w:r>
-      <w:proofErr w:type="spellEnd"/>
-      <w:r>
-        <w:rPr>
-          <w:rFonts w:ascii="Times New Roman" w:hAnsi="Times New Roman"/>
-        </w:rPr>
-        <w:t xml:space="preserve"> </w:t>
-      </w:r>
-      <w:proofErr w:type="spellStart"/>
-      <w:r>
-        <w:rPr>
-          <w:rFonts w:ascii="Times New Roman" w:hAnsi="Times New Roman"/>
-        </w:rPr>
-        <w:t>zose</w:t>
-      </w:r>
-      <w:proofErr w:type="spellEnd"/>
-      <w:r>
-        <w:rPr>
-          <w:rFonts w:ascii="Times New Roman" w:hAnsi="Times New Roman"/>
-        </w:rPr>
-        <w:t xml:space="preserve"> mu ishyirwa mu bikorwa ry’aya masezerano, zicyemuka</w:t>
+      <w:r>
+        <w:rPr>
+          <w:rFonts w:ascii="Times New Roman" w:hAnsi="Times New Roman"/>
+        </w:rPr>
+        <w:t>Impaka zavuka zose mu ishyirwa mu bikorwa ry’aya masezerano, zicyemuka</w:t>
       </w:r>
       <w:r>
         <w:rPr>
@@ -6151,159 +5539,22 @@
           <w:rFonts w:ascii="Times New Roman" w:hAnsi="Times New Roman"/>
           <w:bCs/>
         </w:rPr>
-        <w:t xml:space="preserve">Bikorewe </w:t>
-      </w:r>
-      <w:proofErr w:type="spellStart"/>
+        <w:t>Bikorewe i Kigali ku wa {start_date}</w:t>
+      </w:r>
+    </w:p>
+    <w:p>
+      <w:pPr>
+        <w:spacing w:after="0" w:line="240" w:lineRule="auto"/>
+        <w:rPr>
+          <w:rFonts w:ascii="Times New Roman" w:hAnsi="Times New Roman"/>
+        </w:rPr>
+      </w:pPr>
       <w:r>
         <w:rPr>
           <w:rFonts w:ascii="Times New Roman" w:hAnsi="Times New Roman"/>
           <w:bCs/>
         </w:rPr>
-        <w:t>i</w:t>
-      </w:r>
-      <w:proofErr w:type="spellEnd"/>
-      <w:r>
-        <w:rPr>
-          <w:rFonts w:ascii="Times New Roman" w:hAnsi="Times New Roman"/>
-          <w:bCs/>
-        </w:rPr>
-        <w:t xml:space="preserve"> Kigali </w:t>
-      </w:r>
-      <w:proofErr w:type="spellStart"/>
-      <w:r>
-        <w:rPr>
-          <w:rFonts w:ascii="Times New Roman" w:hAnsi="Times New Roman"/>
-          <w:bCs/>
-        </w:rPr>
-        <w:t>ku</w:t>
-      </w:r>
-      <w:proofErr w:type="spellEnd"/>
-      <w:r>
-        <w:rPr>
-          <w:rFonts w:ascii="Times New Roman" w:hAnsi="Times New Roman"/>
-          <w:bCs/>
-        </w:rPr>
-        <w:t xml:space="preserve"> </w:t>
-      </w:r>
-      <w:proofErr w:type="spellStart"/>
-      <w:r>
-        <w:rPr>
-          <w:rFonts w:ascii="Times New Roman" w:hAnsi="Times New Roman"/>
-          <w:bCs/>
-        </w:rPr>
-        <w:t>wa</w:t>
-      </w:r>
-      <w:proofErr w:type="spellEnd"/>
-      <w:r>
-        <w:rPr>
-          <w:rFonts w:ascii="Times New Roman" w:hAnsi="Times New Roman"/>
-          <w:bCs/>
-        </w:rPr>
-        <w:t xml:space="preserve"> {</w:t>
-      </w:r>
-      <w:proofErr w:type="spellStart"/>
-      <w:r>
-        <w:rPr>
-          <w:rFonts w:ascii="Times New Roman" w:hAnsi="Times New Roman"/>
-          <w:bCs/>
-        </w:rPr>
-        <w:t>start_date</w:t>
-      </w:r>
-      <w:proofErr w:type="spellEnd"/>
-      <w:r>
-        <w:rPr>
-          <w:rFonts w:ascii="Times New Roman" w:hAnsi="Times New Roman"/>
-          <w:bCs/>
-        </w:rPr>
-        <w:t>}</w:t>
-      </w:r>
-    </w:p>
-    <w:p>
-      <w:pPr>
-        <w:spacing w:after="0" w:line="240" w:lineRule="auto"/>
-        <w:rPr>
-          <w:rFonts w:ascii="Times New Roman" w:hAnsi="Times New Roman"/>
-        </w:rPr>
-      </w:pPr>
-      <w:proofErr w:type="spellStart"/>
-      <w:r>
-        <w:rPr>
-          <w:rFonts w:ascii="Times New Roman" w:hAnsi="Times New Roman"/>
-          <w:bCs/>
-        </w:rPr>
-        <w:t>Amasezerano</w:t>
-      </w:r>
-      <w:proofErr w:type="spellEnd"/>
-      <w:r>
-        <w:rPr>
-          <w:rFonts w:ascii="Times New Roman" w:hAnsi="Times New Roman"/>
-          <w:bCs/>
-        </w:rPr>
-        <w:t xml:space="preserve"> </w:t>
-      </w:r>
-      <w:proofErr w:type="spellStart"/>
-      <w:r>
-        <w:rPr>
-          <w:rFonts w:ascii="Times New Roman" w:hAnsi="Times New Roman"/>
-          <w:bCs/>
-        </w:rPr>
-        <w:t>asohowe</w:t>
-      </w:r>
-      <w:proofErr w:type="spellEnd"/>
-      <w:r>
-        <w:rPr>
-          <w:rFonts w:ascii="Times New Roman" w:hAnsi="Times New Roman"/>
-          <w:bCs/>
-        </w:rPr>
-        <w:t xml:space="preserve"> </w:t>
-      </w:r>
-      <w:proofErr w:type="spellStart"/>
-      <w:r>
-        <w:rPr>
-          <w:rFonts w:ascii="Times New Roman" w:hAnsi="Times New Roman"/>
-          <w:bCs/>
-        </w:rPr>
-        <w:t>ku</w:t>
-      </w:r>
-      <w:proofErr w:type="spellEnd"/>
-      <w:r>
-        <w:rPr>
-          <w:rFonts w:ascii="Times New Roman" w:hAnsi="Times New Roman"/>
-          <w:bCs/>
-        </w:rPr>
-        <w:t xml:space="preserve"> </w:t>
-      </w:r>
-      <w:proofErr w:type="spellStart"/>
-      <w:r>
-        <w:rPr>
-          <w:rFonts w:ascii="Times New Roman" w:hAnsi="Times New Roman"/>
-          <w:bCs/>
-        </w:rPr>
-        <w:t>wa</w:t>
-      </w:r>
-      <w:proofErr w:type="spellEnd"/>
-      <w:r>
-        <w:rPr>
-          <w:rFonts w:ascii="Times New Roman" w:hAnsi="Times New Roman"/>
-          <w:bCs/>
-        </w:rPr>
-        <w:t xml:space="preserve"> {</w:t>
-      </w:r>
-      <w:proofErr w:type="spellStart"/>
-      <w:r>
-        <w:rPr>
-          <w:rFonts w:ascii="Times New Roman" w:hAnsi="Times New Roman"/>
-          <w:bCs/>
-        </w:rPr>
-        <w:t>current_date</w:t>
-      </w:r>
-      <w:proofErr w:type="spellEnd"/>
-      <w:r>
-        <w:rPr>
-          <w:rFonts w:ascii="Times New Roman" w:hAnsi="Times New Roman"/>
-          <w:bCs/>
-        </w:rPr>
-        <w:t>}</w:t>
+        <w:t>Amasezerano asohowe ku wa {current_date}</w:t>
       </w:r>
     </w:p>
     <w:p>
@@ -6383,133 +5634,58 @@
           <w:b/>
         </w:rPr>
       </w:pPr>
-      <w:proofErr w:type="spellStart"/>
       <w:r>
         <w:rPr>
           <w:rFonts w:ascii="Times New Roman" w:hAnsi="Times New Roman"/>
           <w:b/>
         </w:rPr>
-        <w:t>Amazina</w:t>
-      </w:r>
-      <w:proofErr w:type="spellEnd"/>
+        <w:t>Amazina n’</w:t>
+      </w:r>
       <w:r>
         <w:rPr>
           <w:rFonts w:ascii="Times New Roman" w:hAnsi="Times New Roman"/>
           <w:b/>
         </w:rPr>
+        <w:t>Umukono w’</w:t>
+      </w:r>
+      <w:r>
+        <w:rPr>
+          <w:rFonts w:ascii="Times New Roman" w:hAnsi="Times New Roman"/>
+          <w:b/>
+        </w:rPr>
+        <w:t>Uwishingiwe</w:t>
+      </w:r>
+      <w:r>
+        <w:rPr>
+          <w:rFonts w:ascii="Times New Roman" w:hAnsi="Times New Roman"/>
+        </w:rPr>
+        <w:t xml:space="preserve">:          </w:t>
+      </w:r>
+      <w:r>
+        <w:rPr>
+          <w:rFonts w:ascii="Times New Roman" w:hAnsi="Times New Roman"/>
+        </w:rPr>
+        <w:t xml:space="preserve">                       </w:t>
+      </w:r>
+      <w:r>
+        <w:rPr>
+          <w:rFonts w:ascii="Times New Roman" w:hAnsi="Times New Roman"/>
+        </w:rPr>
         <w:t xml:space="preserve"> </w:t>
       </w:r>
-      <w:proofErr w:type="spellStart"/>
       <w:r>
         <w:rPr>
           <w:rFonts w:ascii="Times New Roman" w:hAnsi="Times New Roman"/>
           <w:b/>
         </w:rPr>
-        <w:t>n’</w:t>
+        <w:t>Umukono w</w:t>
       </w:r>
       <w:r>
         <w:rPr>
           <w:rFonts w:ascii="Times New Roman" w:hAnsi="Times New Roman"/>
           <w:b/>
         </w:rPr>
-        <w:t>Umukono</w:t>
-      </w:r>
-      <w:proofErr w:type="spellEnd"/>
-      <w:r>
-        <w:rPr>
-          <w:rFonts w:ascii="Times New Roman" w:hAnsi="Times New Roman"/>
-          <w:b/>
-        </w:rPr>
-        <w:t xml:space="preserve"> </w:t>
-      </w:r>
-      <w:proofErr w:type="spellStart"/>
-      <w:r>
-        <w:rPr>
-          <w:rFonts w:ascii="Times New Roman" w:hAnsi="Times New Roman"/>
-          <w:b/>
-        </w:rPr>
-        <w:t>w’</w:t>
-      </w:r>
-      <w:r>
-        <w:rPr>
-          <w:rFonts w:ascii="Times New Roman" w:hAnsi="Times New Roman"/>
-          <w:b/>
-        </w:rPr>
-        <w:t>Uwishingiwe</w:t>
-      </w:r>
-      <w:proofErr w:type="spellEnd"/>
-      <w:r>
-        <w:rPr>
-          <w:rFonts w:ascii="Times New Roman" w:hAnsi="Times New Roman"/>
-        </w:rPr>
-        <w:t xml:space="preserve">:          </w:t>
-      </w:r>
-      <w:r>
-        <w:rPr>
-          <w:rFonts w:ascii="Times New Roman" w:hAnsi="Times New Roman"/>
-        </w:rPr>
-        <w:t xml:space="preserve">                       </w:t>
-      </w:r>
-      <w:r>
-        <w:rPr>
-          <w:rFonts w:ascii="Times New Roman" w:hAnsi="Times New Roman"/>
-        </w:rPr>
-        <w:t xml:space="preserve"> </w:t>
-      </w:r>
-      <w:proofErr w:type="spellStart"/>
-      <w:r>
-        <w:rPr>
-          <w:rFonts w:ascii="Times New Roman" w:hAnsi="Times New Roman"/>
-          <w:b/>
-        </w:rPr>
-        <w:t>Umukono</w:t>
-      </w:r>
-      <w:proofErr w:type="spellEnd"/>
-      <w:r>
-        <w:rPr>
-          <w:rFonts w:ascii="Times New Roman" w:hAnsi="Times New Roman"/>
-          <w:b/>
-        </w:rPr>
-        <w:t xml:space="preserve"> </w:t>
-      </w:r>
-      <w:proofErr w:type="spellStart"/>
-      <w:r>
-        <w:rPr>
-          <w:rFonts w:ascii="Times New Roman" w:hAnsi="Times New Roman"/>
-          <w:b/>
-        </w:rPr>
-        <w:t>w</w:t>
-      </w:r>
-      <w:r>
-        <w:rPr>
-          <w:rFonts w:ascii="Times New Roman" w:hAnsi="Times New Roman"/>
-          <w:b/>
-        </w:rPr>
-        <w:t>’Ikigo</w:t>
-      </w:r>
-      <w:proofErr w:type="spellEnd"/>
-      <w:r>
-        <w:rPr>
-          <w:rFonts w:ascii="Times New Roman" w:hAnsi="Times New Roman"/>
-          <w:b/>
-        </w:rPr>
-        <w:t xml:space="preserve"> </w:t>
-      </w:r>
-      <w:proofErr w:type="spellStart"/>
-      <w:r>
-        <w:rPr>
-          <w:rFonts w:ascii="Times New Roman" w:hAnsi="Times New Roman"/>
-          <w:b/>
-        </w:rPr>
-        <w:t>cy’Ubwishingizi</w:t>
-      </w:r>
-      <w:proofErr w:type="spellEnd"/>
-      <w:r>
-        <w:rPr>
-          <w:rFonts w:ascii="Times New Roman" w:hAnsi="Times New Roman"/>
-          <w:b/>
-        </w:rPr>
-        <w:t>:</w:t>
+        <w:t>’Ikigo cy’Ubwishingizi:</w:t>
       </w:r>
     </w:p>
     <w:p>
@@ -6538,7 +5714,7 @@
 </file>
 
 <file path=word/endnotes.xml><?xml version="1.0" encoding="utf-8"?>
-<w:endnotes xmlns:wpc="http://schemas.microsoft.com/office/word/2010/wordprocessingCanvas" xmlns:cx="http://schemas.microsoft.com/office/drawing/2014/chartex" xmlns:cx1="http://schemas.microsoft.com/office/drawing/2015/9/8/chartex" xmlns:cx2="http://schemas.microsoft.com/office/drawing/2015/10/21/chartex" xmlns:cx3="http://schemas.microsoft.com/office/drawing/2016/5/9/chartex" xmlns:cx4="http://schemas.microsoft.com/office/drawing/2016/5/10/chartex" xmlns:cx5="http://schemas.microsoft.com/office/drawing/2016/5/11/chartex" xmlns:cx6="http://schemas.microsoft.com/office/drawing/2016/5/12/chartex" xmlns:cx7="http://schemas.microsoft.com/office/drawing/2016/5/13/chartex" xmlns:cx8="http://schemas.microsoft.com/office/drawing/2016/5/14/chartex" xmlns:mc="http://schemas.openxmlformats.org/markup-compatibility/2006" xmlns:aink="http://schemas.microsoft.com/office/drawing/2016/ink" xmlns:am3d="http://schemas.microsoft.com/office/drawing/2017/model3d" xmlns:o="urn:schemas-microsoft-com:office:office" xmlns:oel="http://schemas.microsoft.com/office/2019/extlst" xmlns:r="http://schemas.openxmlformats.org/officeDocument/2006/relationships" xmlns:m="http://schemas.openxmlformats.org/officeDocument/2006/math" xmlns:v="urn:schemas-microsoft-com:vml" xmlns:wp14="http://schemas.microsoft.com/office/word/2010/wordprocessingDrawing" xmlns:wp="http://schemas.openxmlformats.org/drawingml/2006/wordprocessingDrawing" xmlns:w10="urn:schemas-microsoft-com:office:word" xmlns:w="http://schemas.openxmlformats.org/wordprocessingml/2006/main" xmlns:w14="http://schemas.microsoft.com/office/word/2010/wordml" xmlns:w15="http://schemas.microsoft.com/office/word/2012/wordml" xmlns:w16cex="http://schemas.microsoft.com/office/word/2018/wordml/cex" xmlns:w16cid="http://schemas.microsoft.com/office/word/2016/wordml/cid" xmlns:w16="http://schemas.microsoft.com/office/word/2018/wordml" xmlns:w16sdtdh="http://schemas.microsoft.com/office/word/2020/wordml/sdtdatahash" xmlns:w16se="http://schemas.microsoft.com/office/word/2015/wordml/symex" xmlns:wpg="http://schemas.microsoft.com/office/word/2010/wordprocessingGroup" xmlns:wpi="http://schemas.microsoft.com/office/word/2010/wordprocessingInk" xmlns:wne="http://schemas.microsoft.com/office/word/2006/wordml" xmlns:wps="http://schemas.microsoft.com/office/word/2010/wordprocessingShape" mc:Ignorable="w14 w15 w16se w16cid w16 w16cex w16sdtdh wp14">
+<w:endnotes xmlns:wpc="http://schemas.microsoft.com/office/word/2010/wordprocessingCanvas" xmlns:cx="http://schemas.microsoft.com/office/drawing/2014/chartex" xmlns:cx1="http://schemas.microsoft.com/office/drawing/2015/9/8/chartex" xmlns:cx2="http://schemas.microsoft.com/office/drawing/2015/10/21/chartex" xmlns:cx3="http://schemas.microsoft.com/office/drawing/2016/5/9/chartex" xmlns:cx4="http://schemas.microsoft.com/office/drawing/2016/5/10/chartex" xmlns:cx5="http://schemas.microsoft.com/office/drawing/2016/5/11/chartex" xmlns:cx6="http://schemas.microsoft.com/office/drawing/2016/5/12/chartex" xmlns:cx7="http://schemas.microsoft.com/office/drawing/2016/5/13/chartex" xmlns:cx8="http://schemas.microsoft.com/office/drawing/2016/5/14/chartex" xmlns:mc="http://schemas.openxmlformats.org/markup-compatibility/2006" xmlns:aink="http://schemas.microsoft.com/office/drawing/2016/ink" xmlns:am3d="http://schemas.microsoft.com/office/drawing/2017/model3d" xmlns:o="urn:schemas-microsoft-com:office:office" xmlns:oel="http://schemas.microsoft.com/office/2019/extlst" xmlns:r="http://schemas.openxmlformats.org/officeDocument/2006/relationships" xmlns:m="http://schemas.openxmlformats.org/officeDocument/2006/math" xmlns:v="urn:schemas-microsoft-com:vml" xmlns:wp14="http://schemas.microsoft.com/office/word/2010/wordprocessingDrawing" xmlns:wp="http://schemas.openxmlformats.org/drawingml/2006/wordprocessingDrawing" xmlns:w10="urn:schemas-microsoft-com:office:word" xmlns:w="http://schemas.openxmlformats.org/wordprocessingml/2006/main" xmlns:w14="http://schemas.microsoft.com/office/word/2010/wordml" xmlns:w15="http://schemas.microsoft.com/office/word/2012/wordml" xmlns:w16cex="http://schemas.microsoft.com/office/word/2018/wordml/cex" xmlns:w16cid="http://schemas.microsoft.com/office/word/2016/wordml/cid" xmlns:w16="http://schemas.microsoft.com/office/word/2018/wordml" xmlns:w16du="http://schemas.microsoft.com/office/word/2023/wordml/word16du" xmlns:w16sdtdh="http://schemas.microsoft.com/office/word/2020/wordml/sdtdatahash" xmlns:w16se="http://schemas.microsoft.com/office/word/2015/wordml/symex" xmlns:wpg="http://schemas.microsoft.com/office/word/2010/wordprocessingGroup" xmlns:wpi="http://schemas.microsoft.com/office/word/2010/wordprocessingInk" xmlns:wne="http://schemas.microsoft.com/office/word/2006/wordml" xmlns:wps="http://schemas.microsoft.com/office/word/2010/wordprocessingShape" mc:Ignorable="w14 w15 w16se w16cid w16 w16cex w16sdtdh w16du wp14">
   <w:endnote w:type="separator" w:id="-1">
     <w:p>
       <w:pPr>
@@ -6563,7 +5739,7 @@
 </file>
 
 <file path=word/footer1.xml><?xml version="1.0" encoding="utf-8"?>
-<w:ftr xmlns:wpc="http://schemas.microsoft.com/office/word/2010/wordprocessingCanvas" xmlns:cx="http://schemas.microsoft.com/office/drawing/2014/chartex" xmlns:cx1="http://schemas.microsoft.com/office/drawing/2015/9/8/chartex" xmlns:cx2="http://schemas.microsoft.com/office/drawing/2015/10/21/chartex" xmlns:cx3="http://schemas.microsoft.com/office/drawing/2016/5/9/chartex" xmlns:cx4="http://schemas.microsoft.com/office/drawing/2016/5/10/chartex" xmlns:cx5="http://schemas.microsoft.com/office/drawing/2016/5/11/chartex" xmlns:cx6="http://schemas.microsoft.com/office/drawing/2016/5/12/chartex" xmlns:cx7="http://schemas.microsoft.com/office/drawing/2016/5/13/chartex" xmlns:cx8="http://schemas.microsoft.com/office/drawing/2016/5/14/chartex" xmlns:mc="http://schemas.openxmlformats.org/markup-compatibility/2006" xmlns:aink="http://schemas.microsoft.com/office/drawing/2016/ink" xmlns:am3d="http://schemas.microsoft.com/office/drawing/2017/model3d" xmlns:o="urn:schemas-microsoft-com:office:office" xmlns:oel="http://schemas.microsoft.com/office/2019/extlst" xmlns:r="http://schemas.openxmlformats.org/officeDocument/2006/relationships" xmlns:m="http://schemas.openxmlformats.org/officeDocument/2006/math" xmlns:v="urn:schemas-microsoft-com:vml" xmlns:wp14="http://schemas.microsoft.com/office/word/2010/wordprocessingDrawing" xmlns:wp="http://schemas.openxmlformats.org/drawingml/2006/wordprocessingDrawing" xmlns:w10="urn:schemas-microsoft-com:office:word" xmlns:w="http://schemas.openxmlformats.org/wordprocessingml/2006/main" xmlns:w14="http://schemas.microsoft.com/office/word/2010/wordml" xmlns:w15="http://schemas.microsoft.com/office/word/2012/wordml" xmlns:w16cex="http://schemas.microsoft.com/office/word/2018/wordml/cex" xmlns:w16cid="http://schemas.microsoft.com/office/word/2016/wordml/cid" xmlns:w16="http://schemas.microsoft.com/office/word/2018/wordml" xmlns:w16sdtdh="http://schemas.microsoft.com/office/word/2020/wordml/sdtdatahash" xmlns:w16se="http://schemas.microsoft.com/office/word/2015/wordml/symex" xmlns:wpg="http://schemas.microsoft.com/office/word/2010/wordprocessingGroup" xmlns:wpi="http://schemas.microsoft.com/office/word/2010/wordprocessingInk" xmlns:wne="http://schemas.microsoft.com/office/word/2006/wordml" xmlns:wps="http://schemas.microsoft.com/office/word/2010/wordprocessingShape" mc:Ignorable="w14 w15 w16se w16cid w16 w16cex w16sdtdh wp14">
+<w:ftr xmlns:wpc="http://schemas.microsoft.com/office/word/2010/wordprocessingCanvas" xmlns:cx="http://schemas.microsoft.com/office/drawing/2014/chartex" xmlns:cx1="http://schemas.microsoft.com/office/drawing/2015/9/8/chartex" xmlns:cx2="http://schemas.microsoft.com/office/drawing/2015/10/21/chartex" xmlns:cx3="http://schemas.microsoft.com/office/drawing/2016/5/9/chartex" xmlns:cx4="http://schemas.microsoft.com/office/drawing/2016/5/10/chartex" xmlns:cx5="http://schemas.microsoft.com/office/drawing/2016/5/11/chartex" xmlns:cx6="http://schemas.microsoft.com/office/drawing/2016/5/12/chartex" xmlns:cx7="http://schemas.microsoft.com/office/drawing/2016/5/13/chartex" xmlns:cx8="http://schemas.microsoft.com/office/drawing/2016/5/14/chartex" xmlns:mc="http://schemas.openxmlformats.org/markup-compatibility/2006" xmlns:aink="http://schemas.microsoft.com/office/drawing/2016/ink" xmlns:am3d="http://schemas.microsoft.com/office/drawing/2017/model3d" xmlns:o="urn:schemas-microsoft-com:office:office" xmlns:oel="http://schemas.microsoft.com/office/2019/extlst" xmlns:r="http://schemas.openxmlformats.org/officeDocument/2006/relationships" xmlns:m="http://schemas.openxmlformats.org/officeDocument/2006/math" xmlns:v="urn:schemas-microsoft-com:vml" xmlns:wp14="http://schemas.microsoft.com/office/word/2010/wordprocessingDrawing" xmlns:wp="http://schemas.openxmlformats.org/drawingml/2006/wordprocessingDrawing" xmlns:w10="urn:schemas-microsoft-com:office:word" xmlns:w="http://schemas.openxmlformats.org/wordprocessingml/2006/main" xmlns:w14="http://schemas.microsoft.com/office/word/2010/wordml" xmlns:w15="http://schemas.microsoft.com/office/word/2012/wordml" xmlns:w16cex="http://schemas.microsoft.com/office/word/2018/wordml/cex" xmlns:w16cid="http://schemas.microsoft.com/office/word/2016/wordml/cid" xmlns:w16="http://schemas.microsoft.com/office/word/2018/wordml" xmlns:w16du="http://schemas.microsoft.com/office/word/2023/wordml/word16du" xmlns:w16sdtdh="http://schemas.microsoft.com/office/word/2020/wordml/sdtdatahash" xmlns:w16se="http://schemas.microsoft.com/office/word/2015/wordml/symex" xmlns:wpg="http://schemas.microsoft.com/office/word/2010/wordprocessingGroup" xmlns:wpi="http://schemas.microsoft.com/office/word/2010/wordprocessingInk" xmlns:wne="http://schemas.microsoft.com/office/word/2006/wordml" xmlns:wps="http://schemas.microsoft.com/office/word/2010/wordprocessingShape" mc:Ignorable="w14 w15 w16se w16cid w16 w16cex w16sdtdh w16du wp14">
   <w:p>
     <w:pPr>
       <w:pStyle w:val="Footer"/>
@@ -6683,7 +5859,7 @@
 </file>
 
 <file path=word/footnotes.xml><?xml version="1.0" encoding="utf-8"?>
-<w:footnotes xmlns:wpc="http://schemas.microsoft.com/office/word/2010/wordprocessingCanvas" xmlns:cx="http://schemas.microsoft.com/office/drawing/2014/chartex" xmlns:cx1="http://schemas.microsoft.com/office/drawing/2015/9/8/chartex" xmlns:cx2="http://schemas.microsoft.com/office/drawing/2015/10/21/chartex" xmlns:cx3="http://schemas.microsoft.com/office/drawing/2016/5/9/chartex" xmlns:cx4="http://schemas.microsoft.com/office/drawing/2016/5/10/chartex" xmlns:cx5="http://schemas.microsoft.com/office/drawing/2016/5/11/chartex" xmlns:cx6="http://schemas.microsoft.com/office/drawing/2016/5/12/chartex" xmlns:cx7="http://schemas.microsoft.com/office/drawing/2016/5/13/chartex" xmlns:cx8="http://schemas.microsoft.com/office/drawing/2016/5/14/chartex" xmlns:mc="http://schemas.openxmlformats.org/markup-compatibility/2006" xmlns:aink="http://schemas.microsoft.com/office/drawing/2016/ink" xmlns:am3d="http://schemas.microsoft.com/office/drawing/2017/model3d" xmlns:o="urn:schemas-microsoft-com:office:office" xmlns:oel="http://schemas.microsoft.com/office/2019/extlst" xmlns:r="http://schemas.openxmlformats.org/officeDocument/2006/relationships" xmlns:m="http://schemas.openxmlformats.org/officeDocument/2006/math" xmlns:v="urn:schemas-microsoft-com:vml" xmlns:wp14="http://schemas.microsoft.com/office/word/2010/wordprocessingDrawing" xmlns:wp="http://schemas.openxmlformats.org/drawingml/2006/wordprocessingDrawing" xmlns:w10="urn:schemas-microsoft-com:office:word" xmlns:w="http://schemas.openxmlformats.org/wordprocessingml/2006/main" xmlns:w14="http://schemas.microsoft.com/office/word/2010/wordml" xmlns:w15="http://schemas.microsoft.com/office/word/2012/wordml" xmlns:w16cex="http://schemas.microsoft.com/office/word/2018/wordml/cex" xmlns:w16cid="http://schemas.microsoft.com/office/word/2016/wordml/cid" xmlns:w16="http://schemas.microsoft.com/office/word/2018/wordml" xmlns:w16sdtdh="http://schemas.microsoft.com/office/word/2020/wordml/sdtdatahash" xmlns:w16se="http://schemas.microsoft.com/office/word/2015/wordml/symex" xmlns:wpg="http://schemas.microsoft.com/office/word/2010/wordprocessingGroup" xmlns:wpi="http://schemas.microsoft.com/office/word/2010/wordprocessingInk" xmlns:wne="http://schemas.microsoft.com/office/word/2006/wordml" xmlns:wps="http://schemas.microsoft.com/office/word/2010/wordprocessingShape" mc:Ignorable="w14 w15 w16se w16cid w16 w16cex w16sdtdh wp14">
+<w:footnotes xmlns:wpc="http://schemas.microsoft.com/office/word/2010/wordprocessingCanvas" xmlns:cx="http://schemas.microsoft.com/office/drawing/2014/chartex" xmlns:cx1="http://schemas.microsoft.com/office/drawing/2015/9/8/chartex" xmlns:cx2="http://schemas.microsoft.com/office/drawing/2015/10/21/chartex" xmlns:cx3="http://schemas.microsoft.com/office/drawing/2016/5/9/chartex" xmlns:cx4="http://schemas.microsoft.com/office/drawing/2016/5/10/chartex" xmlns:cx5="http://schemas.microsoft.com/office/drawing/2016/5/11/chartex" xmlns:cx6="http://schemas.microsoft.com/office/drawing/2016/5/12/chartex" xmlns:cx7="http://schemas.microsoft.com/office/drawing/2016/5/13/chartex" xmlns:cx8="http://schemas.microsoft.com/office/drawing/2016/5/14/chartex" xmlns:mc="http://schemas.openxmlformats.org/markup-compatibility/2006" xmlns:aink="http://schemas.microsoft.com/office/drawing/2016/ink" xmlns:am3d="http://schemas.microsoft.com/office/drawing/2017/model3d" xmlns:o="urn:schemas-microsoft-com:office:office" xmlns:oel="http://schemas.microsoft.com/office/2019/extlst" xmlns:r="http://schemas.openxmlformats.org/officeDocument/2006/relationships" xmlns:m="http://schemas.openxmlformats.org/officeDocument/2006/math" xmlns:v="urn:schemas-microsoft-com:vml" xmlns:wp14="http://schemas.microsoft.com/office/word/2010/wordprocessingDrawing" xmlns:wp="http://schemas.openxmlformats.org/drawingml/2006/wordprocessingDrawing" xmlns:w10="urn:schemas-microsoft-com:office:word" xmlns:w="http://schemas.openxmlformats.org/wordprocessingml/2006/main" xmlns:w14="http://schemas.microsoft.com/office/word/2010/wordml" xmlns:w15="http://schemas.microsoft.com/office/word/2012/wordml" xmlns:w16cex="http://schemas.microsoft.com/office/word/2018/wordml/cex" xmlns:w16cid="http://schemas.microsoft.com/office/word/2016/wordml/cid" xmlns:w16="http://schemas.microsoft.com/office/word/2018/wordml" xmlns:w16du="http://schemas.microsoft.com/office/word/2023/wordml/word16du" xmlns:w16sdtdh="http://schemas.microsoft.com/office/word/2020/wordml/sdtdatahash" xmlns:w16se="http://schemas.microsoft.com/office/word/2015/wordml/symex" xmlns:wpg="http://schemas.microsoft.com/office/word/2010/wordprocessingGroup" xmlns:wpi="http://schemas.microsoft.com/office/word/2010/wordprocessingInk" xmlns:wne="http://schemas.microsoft.com/office/word/2006/wordml" xmlns:wps="http://schemas.microsoft.com/office/word/2010/wordprocessingShape" mc:Ignorable="w14 w15 w16se w16cid w16 w16cex w16sdtdh w16du wp14">
   <w:footnote w:type="separator" w:id="-1">
     <w:p>
       <w:pPr>
@@ -6708,7 +5884,7 @@
 </file>
 
 <file path=word/header1.xml><?xml version="1.0" encoding="utf-8"?>
-<w:hdr xmlns:wpc="http://schemas.microsoft.com/office/word/2010/wordprocessingCanvas" xmlns:cx="http://schemas.microsoft.com/office/drawing/2014/chartex" xmlns:cx1="http://schemas.microsoft.com/office/drawing/2015/9/8/chartex" xmlns:cx2="http://schemas.microsoft.com/office/drawing/2015/10/21/chartex" xmlns:cx3="http://schemas.microsoft.com/office/drawing/2016/5/9/chartex" xmlns:cx4="http://schemas.microsoft.com/office/drawing/2016/5/10/chartex" xmlns:cx5="http://schemas.microsoft.com/office/drawing/2016/5/11/chartex" xmlns:cx6="http://schemas.microsoft.com/office/drawing/2016/5/12/chartex" xmlns:cx7="http://schemas.microsoft.com/office/drawing/2016/5/13/chartex" xmlns:cx8="http://schemas.microsoft.com/office/drawing/2016/5/14/chartex" xmlns:mc="http://schemas.openxmlformats.org/markup-compatibility/2006" xmlns:aink="http://schemas.microsoft.com/office/drawing/2016/ink" xmlns:am3d="http://schemas.microsoft.com/office/drawing/2017/model3d" xmlns:o="urn:schemas-microsoft-com:office:office" xmlns:oel="http://schemas.microsoft.com/office/2019/extlst" xmlns:r="http://schemas.openxmlformats.org/officeDocument/2006/relationships" xmlns:m="http://schemas.openxmlformats.org/officeDocument/2006/math" xmlns:v="urn:schemas-microsoft-com:vml" xmlns:wp14="http://schemas.microsoft.com/office/word/2010/wordprocessingDrawing" xmlns:wp="http://schemas.openxmlformats.org/drawingml/2006/wordprocessingDrawing" xmlns:w10="urn:schemas-microsoft-com:office:word" xmlns:w="http://schemas.openxmlformats.org/wordprocessingml/2006/main" xmlns:w14="http://schemas.microsoft.com/office/word/2010/wordml" xmlns:w15="http://schemas.microsoft.com/office/word/2012/wordml" xmlns:w16cex="http://schemas.microsoft.com/office/word/2018/wordml/cex" xmlns:w16cid="http://schemas.microsoft.com/office/word/2016/wordml/cid" xmlns:w16="http://schemas.microsoft.com/office/word/2018/wordml" xmlns:w16sdtdh="http://schemas.microsoft.com/office/word/2020/wordml/sdtdatahash" xmlns:w16se="http://schemas.microsoft.com/office/word/2015/wordml/symex" xmlns:wpg="http://schemas.microsoft.com/office/word/2010/wordprocessingGroup" xmlns:wpi="http://schemas.microsoft.com/office/word/2010/wordprocessingInk" xmlns:wne="http://schemas.microsoft.com/office/word/2006/wordml" xmlns:wps="http://schemas.microsoft.com/office/word/2010/wordprocessingShape" mc:Ignorable="w14 w15 w16se w16cid w16 w16cex w16sdtdh wp14">
+<w:hdr xmlns:wpc="http://schemas.microsoft.com/office/word/2010/wordprocessingCanvas" xmlns:cx="http://schemas.microsoft.com/office/drawing/2014/chartex" xmlns:cx1="http://schemas.microsoft.com/office/drawing/2015/9/8/chartex" xmlns:cx2="http://schemas.microsoft.com/office/drawing/2015/10/21/chartex" xmlns:cx3="http://schemas.microsoft.com/office/drawing/2016/5/9/chartex" xmlns:cx4="http://schemas.microsoft.com/office/drawing/2016/5/10/chartex" xmlns:cx5="http://schemas.microsoft.com/office/drawing/2016/5/11/chartex" xmlns:cx6="http://schemas.microsoft.com/office/drawing/2016/5/12/chartex" xmlns:cx7="http://schemas.microsoft.com/office/drawing/2016/5/13/chartex" xmlns:cx8="http://schemas.microsoft.com/office/drawing/2016/5/14/chartex" xmlns:mc="http://schemas.openxmlformats.org/markup-compatibility/2006" xmlns:aink="http://schemas.microsoft.com/office/drawing/2016/ink" xmlns:am3d="http://schemas.microsoft.com/office/drawing/2017/model3d" xmlns:o="urn:schemas-microsoft-com:office:office" xmlns:oel="http://schemas.microsoft.com/office/2019/extlst" xmlns:r="http://schemas.openxmlformats.org/officeDocument/2006/relationships" xmlns:m="http://schemas.openxmlformats.org/officeDocument/2006/math" xmlns:v="urn:schemas-microsoft-com:vml" xmlns:wp14="http://schemas.microsoft.com/office/word/2010/wordprocessingDrawing" xmlns:wp="http://schemas.openxmlformats.org/drawingml/2006/wordprocessingDrawing" xmlns:w10="urn:schemas-microsoft-com:office:word" xmlns:w="http://schemas.openxmlformats.org/wordprocessingml/2006/main" xmlns:w14="http://schemas.microsoft.com/office/word/2010/wordml" xmlns:w15="http://schemas.microsoft.com/office/word/2012/wordml" xmlns:w16cex="http://schemas.microsoft.com/office/word/2018/wordml/cex" xmlns:w16cid="http://schemas.microsoft.com/office/word/2016/wordml/cid" xmlns:w16="http://schemas.microsoft.com/office/word/2018/wordml" xmlns:w16du="http://schemas.microsoft.com/office/word/2023/wordml/word16du" xmlns:w16sdtdh="http://schemas.microsoft.com/office/word/2020/wordml/sdtdatahash" xmlns:w16se="http://schemas.microsoft.com/office/word/2015/wordml/symex" xmlns:wpg="http://schemas.microsoft.com/office/word/2010/wordprocessingGroup" xmlns:wpi="http://schemas.microsoft.com/office/word/2010/wordprocessingInk" xmlns:wne="http://schemas.microsoft.com/office/word/2006/wordml" xmlns:wps="http://schemas.microsoft.com/office/word/2010/wordprocessingShape" mc:Ignorable="w14 w15 w16se w16cid w16 w16cex w16sdtdh w16du wp14">
   <w:p>
     <w:pPr>
       <w:pStyle w:val="Header"/>
@@ -6772,7 +5948,7 @@
 </file>
 
 <file path=word/numbering.xml><?xml version="1.0" encoding="utf-8"?>
-<w:numbering xmlns:wpc="http://schemas.microsoft.com/office/word/2010/wordprocessingCanvas" xmlns:cx="http://schemas.microsoft.com/office/drawing/2014/chartex" xmlns:cx1="http://schemas.microsoft.com/office/drawing/2015/9/8/chartex" xmlns:cx2="http://schemas.microsoft.com/office/drawing/2015/10/21/chartex" xmlns:cx3="http://schemas.microsoft.com/office/drawing/2016/5/9/chartex" xmlns:cx4="http://schemas.microsoft.com/office/drawing/2016/5/10/chartex" xmlns:cx5="http://schemas.microsoft.com/office/drawing/2016/5/11/chartex" xmlns:cx6="http://schemas.microsoft.com/office/drawing/2016/5/12/chartex" xmlns:cx7="http://schemas.microsoft.com/office/drawing/2016/5/13/chartex" xmlns:cx8="http://schemas.microsoft.com/office/drawing/2016/5/14/chartex" xmlns:mc="http://schemas.openxmlformats.org/markup-compatibility/2006" xmlns:aink="http://schemas.microsoft.com/office/drawing/2016/ink" xmlns:am3d="http://schemas.microsoft.com/office/drawing/2017/model3d" xmlns:o="urn:schemas-microsoft-com:office:office" xmlns:oel="http://schemas.microsoft.com/office/2019/extlst" xmlns:r="http://schemas.openxmlformats.org/officeDocument/2006/relationships" xmlns:m="http://schemas.openxmlformats.org/officeDocument/2006/math" xmlns:v="urn:schemas-microsoft-com:vml" xmlns:wp14="http://schemas.microsoft.com/office/word/2010/wordprocessingDrawing" xmlns:wp="http://schemas.openxmlformats.org/drawingml/2006/wordprocessingDrawing" xmlns:w10="urn:schemas-microsoft-com:office:word" xmlns:w="http://schemas.openxmlformats.org/wordprocessingml/2006/main" xmlns:w14="http://schemas.microsoft.com/office/word/2010/wordml" xmlns:w15="http://schemas.microsoft.com/office/word/2012/wordml" xmlns:w16cex="http://schemas.microsoft.com/office/word/2018/wordml/cex" xmlns:w16cid="http://schemas.microsoft.com/office/word/2016/wordml/cid" xmlns:w16="http://schemas.microsoft.com/office/word/2018/wordml" xmlns:w16sdtdh="http://schemas.microsoft.com/office/word/2020/wordml/sdtdatahash" xmlns:w16se="http://schemas.microsoft.com/office/word/2015/wordml/symex" xmlns:wpg="http://schemas.microsoft.com/office/word/2010/wordprocessingGroup" xmlns:wpi="http://schemas.microsoft.com/office/word/2010/wordprocessingInk" xmlns:wne="http://schemas.microsoft.com/office/word/2006/wordml" xmlns:wps="http://schemas.microsoft.com/office/word/2010/wordprocessingShape" mc:Ignorable="w14 w15 w16se w16cid w16 w16cex w16sdtdh wp14">
+<w:numbering xmlns:wpc="http://schemas.microsoft.com/office/word/2010/wordprocessingCanvas" xmlns:cx="http://schemas.microsoft.com/office/drawing/2014/chartex" xmlns:cx1="http://schemas.microsoft.com/office/drawing/2015/9/8/chartex" xmlns:cx2="http://schemas.microsoft.com/office/drawing/2015/10/21/chartex" xmlns:cx3="http://schemas.microsoft.com/office/drawing/2016/5/9/chartex" xmlns:cx4="http://schemas.microsoft.com/office/drawing/2016/5/10/chartex" xmlns:cx5="http://schemas.microsoft.com/office/drawing/2016/5/11/chartex" xmlns:cx6="http://schemas.microsoft.com/office/drawing/2016/5/12/chartex" xmlns:cx7="http://schemas.microsoft.com/office/drawing/2016/5/13/chartex" xmlns:cx8="http://schemas.microsoft.com/office/drawing/2016/5/14/chartex" xmlns:mc="http://schemas.openxmlformats.org/markup-compatibility/2006" xmlns:aink="http://schemas.microsoft.com/office/drawing/2016/ink" xmlns:am3d="http://schemas.microsoft.com/office/drawing/2017/model3d" xmlns:o="urn:schemas-microsoft-com:office:office" xmlns:oel="http://schemas.microsoft.com/office/2019/extlst" xmlns:r="http://schemas.openxmlformats.org/officeDocument/2006/relationships" xmlns:m="http://schemas.openxmlformats.org/officeDocument/2006/math" xmlns:v="urn:schemas-microsoft-com:vml" xmlns:wp14="http://schemas.microsoft.com/office/word/2010/wordprocessingDrawing" xmlns:wp="http://schemas.openxmlformats.org/drawingml/2006/wordprocessingDrawing" xmlns:w10="urn:schemas-microsoft-com:office:word" xmlns:w="http://schemas.openxmlformats.org/wordprocessingml/2006/main" xmlns:w14="http://schemas.microsoft.com/office/word/2010/wordml" xmlns:w15="http://schemas.microsoft.com/office/word/2012/wordml" xmlns:w16cex="http://schemas.microsoft.com/office/word/2018/wordml/cex" xmlns:w16cid="http://schemas.microsoft.com/office/word/2016/wordml/cid" xmlns:w16="http://schemas.microsoft.com/office/word/2018/wordml" xmlns:w16du="http://schemas.microsoft.com/office/word/2023/wordml/word16du" xmlns:w16sdtdh="http://schemas.microsoft.com/office/word/2020/wordml/sdtdatahash" xmlns:w16se="http://schemas.microsoft.com/office/word/2015/wordml/symex" xmlns:wpg="http://schemas.microsoft.com/office/word/2010/wordprocessingGroup" xmlns:wpi="http://schemas.microsoft.com/office/word/2010/wordprocessingInk" xmlns:wne="http://schemas.microsoft.com/office/word/2006/wordml" xmlns:wps="http://schemas.microsoft.com/office/word/2010/wordprocessingShape" mc:Ignorable="w14 w15 w16se w16cid w16 w16cex w16sdtdh w16du wp14">
   <w:abstractNum w:abstractNumId="0" w15:restartNumberingAfterBreak="0">
     <w:nsid w:val="E8E7E8FB"/>
     <w:multiLevelType w:val="singleLevel"/>
@@ -8456,7 +7632,7 @@
 </file>
 
 <file path=word/styles.xml><?xml version="1.0" encoding="utf-8"?>
-<w:styles xmlns:mc="http://schemas.openxmlformats.org/markup-compatibility/2006" xmlns:r="http://schemas.openxmlformats.org/officeDocument/2006/relationships" xmlns:w="http://schemas.openxmlformats.org/wordprocessingml/2006/main" xmlns:w14="http://schemas.microsoft.com/office/word/2010/wordml" xmlns:w15="http://schemas.microsoft.com/office/word/2012/wordml" xmlns:w16cex="http://schemas.microsoft.com/office/word/2018/wordml/cex" xmlns:w16cid="http://schemas.microsoft.com/office/word/2016/wordml/cid" xmlns:w16="http://schemas.microsoft.com/office/word/2018/wordml" xmlns:w16sdtdh="http://schemas.microsoft.com/office/word/2020/wordml/sdtdatahash" xmlns:w16se="http://schemas.microsoft.com/office/word/2015/wordml/symex" mc:Ignorable="w14 w15 w16se w16cid w16 w16cex w16sdtdh">
+<w:styles xmlns:mc="http://schemas.openxmlformats.org/markup-compatibility/2006" xmlns:r="http://schemas.openxmlformats.org/officeDocument/2006/relationships" xmlns:w="http://schemas.openxmlformats.org/wordprocessingml/2006/main" xmlns:w14="http://schemas.microsoft.com/office/word/2010/wordml" xmlns:w15="http://schemas.microsoft.com/office/word/2012/wordml" xmlns:w16cex="http://schemas.microsoft.com/office/word/2018/wordml/cex" xmlns:w16cid="http://schemas.microsoft.com/office/word/2016/wordml/cid" xmlns:w16="http://schemas.microsoft.com/office/word/2018/wordml" xmlns:w16du="http://schemas.microsoft.com/office/word/2023/wordml/word16du" xmlns:w16sdtdh="http://schemas.microsoft.com/office/word/2020/wordml/sdtdatahash" xmlns:w16se="http://schemas.microsoft.com/office/word/2015/wordml/symex" mc:Ignorable="w14 w15 w16se w16cid w16 w16cex w16sdtdh w16du">
   <w:docDefaults>
     <w:rPrDefault>
       <w:rPr>

</xml_diff>